<commit_message>
State diagram added and updated MVC architecture
</commit_message>
<xml_diff>
--- a/Risk/docs/ArchitectureDesign_Build2.docx
+++ b/Risk/docs/ArchitectureDesign_Build2.docx
@@ -27,16 +27,7 @@
           <w:sz w:val="28"/>
           <w:szCs w:val="28"/>
         </w:rPr>
-        <w:t xml:space="preserve">                          </w:t>
-      </w:r>
-      <w:r>
-        <w:rPr>
-          <w:rFonts w:ascii="Times New Roman" w:hAnsi="Times New Roman" w:cs="Times New Roman"/>
-          <w:b/>
-          <w:sz w:val="28"/>
-          <w:szCs w:val="28"/>
-        </w:rPr>
-        <w:t xml:space="preserve">   </w:t>
+        <w:t xml:space="preserve">                             </w:t>
       </w:r>
       <w:r>
         <w:rPr>
@@ -84,23 +75,7 @@
           <w:sz w:val="24"/>
           <w:szCs w:val="24"/>
         </w:rPr>
-        <w:t xml:space="preserve">Risk game is </w:t>
-      </w:r>
-      <w:r>
-        <w:rPr>
-          <w:rFonts w:ascii="Times New Roman" w:hAnsi="Times New Roman" w:cs="Times New Roman"/>
-          <w:sz w:val="24"/>
-          <w:szCs w:val="24"/>
-        </w:rPr>
-        <w:t>console based application</w:t>
-      </w:r>
-      <w:r>
-        <w:rPr>
-          <w:rFonts w:ascii="Times New Roman" w:hAnsi="Times New Roman" w:cs="Times New Roman"/>
-          <w:sz w:val="24"/>
-          <w:szCs w:val="24"/>
-        </w:rPr>
-        <w:t xml:space="preserve"> in which </w:t>
+        <w:t xml:space="preserve">Risk game is console based application in which </w:t>
       </w:r>
       <w:r>
         <w:rPr>
@@ -136,55 +111,25 @@
           <w:sz w:val="24"/>
           <w:szCs w:val="24"/>
         </w:rPr>
-        <w:t>Build 2</w:t>
-      </w:r>
-      <w:r>
-        <w:rPr>
-          <w:rFonts w:ascii="Times New Roman" w:hAnsi="Times New Roman" w:cs="Times New Roman"/>
-          <w:sz w:val="24"/>
-          <w:szCs w:val="24"/>
-        </w:rPr>
-        <w:t xml:space="preserve"> – The objective of this build is to implement reinforcement </w:t>
-      </w:r>
-      <w:r>
-        <w:rPr>
-          <w:rFonts w:ascii="Times New Roman" w:hAnsi="Times New Roman" w:cs="Times New Roman"/>
-          <w:sz w:val="24"/>
-          <w:szCs w:val="24"/>
-        </w:rPr>
-        <w:t xml:space="preserve">,attack </w:t>
-      </w:r>
-      <w:r>
-        <w:rPr>
-          <w:rFonts w:ascii="Times New Roman" w:hAnsi="Times New Roman" w:cs="Times New Roman"/>
-          <w:sz w:val="24"/>
-          <w:szCs w:val="24"/>
-        </w:rPr>
-        <w:t>and fortification phases</w:t>
-      </w:r>
-      <w:r>
-        <w:rPr>
-          <w:rFonts w:ascii="Times New Roman" w:hAnsi="Times New Roman" w:cs="Times New Roman"/>
-          <w:sz w:val="24"/>
-          <w:szCs w:val="24"/>
-        </w:rPr>
-        <w:t xml:space="preserve"> along with the card logic</w:t>
-      </w:r>
-      <w:r>
-        <w:rPr>
-          <w:rFonts w:ascii="Times New Roman" w:hAnsi="Times New Roman" w:cs="Times New Roman"/>
-          <w:sz w:val="24"/>
-          <w:szCs w:val="24"/>
-        </w:rPr>
-        <w:t xml:space="preserve"> according to the risk rules.</w:t>
-      </w:r>
-      <w:r>
-        <w:rPr>
-          <w:rFonts w:ascii="Times New Roman" w:hAnsi="Times New Roman" w:cs="Times New Roman"/>
-          <w:sz w:val="24"/>
-          <w:szCs w:val="24"/>
-        </w:rPr>
-        <w:t xml:space="preserve"> This builds also implement the observer design pattern and involves the refactoring operations.</w:t>
+        <w:t xml:space="preserve">Build 2 – The objective of this build is to implement </w:t>
+      </w:r>
+      <w:proofErr w:type="gramStart"/>
+      <w:r>
+        <w:rPr>
+          <w:rFonts w:ascii="Times New Roman" w:hAnsi="Times New Roman" w:cs="Times New Roman"/>
+          <w:sz w:val="24"/>
+          <w:szCs w:val="24"/>
+        </w:rPr>
+        <w:t>reinforcement ,</w:t>
+      </w:r>
+      <w:proofErr w:type="gramEnd"/>
+      <w:r>
+        <w:rPr>
+          <w:rFonts w:ascii="Times New Roman" w:hAnsi="Times New Roman" w:cs="Times New Roman"/>
+          <w:sz w:val="24"/>
+          <w:szCs w:val="24"/>
+        </w:rPr>
+        <w:t xml:space="preserve"> attack and fortification phases along with the card logic according to the risk rules. This build also implement the observer design pattern and involves the refactoring operations.</w:t>
       </w:r>
     </w:p>
     <w:p>
@@ -216,7 +161,29 @@
           <w:szCs w:val="28"/>
           <w:u w:val="single"/>
         </w:rPr>
-        <w:t xml:space="preserve"> Of Game</w:t>
+        <w:t xml:space="preserve"> </w:t>
+      </w:r>
+      <w:proofErr w:type="gramStart"/>
+      <w:r>
+        <w:rPr>
+          <w:rFonts w:ascii="Times New Roman" w:hAnsi="Times New Roman" w:cs="Times New Roman"/>
+          <w:b/>
+          <w:sz w:val="28"/>
+          <w:szCs w:val="28"/>
+          <w:u w:val="single"/>
+        </w:rPr>
+        <w:t>Of</w:t>
+      </w:r>
+      <w:proofErr w:type="gramEnd"/>
+      <w:r>
+        <w:rPr>
+          <w:rFonts w:ascii="Times New Roman" w:hAnsi="Times New Roman" w:cs="Times New Roman"/>
+          <w:b/>
+          <w:sz w:val="28"/>
+          <w:szCs w:val="28"/>
+          <w:u w:val="single"/>
+        </w:rPr>
+        <w:t xml:space="preserve"> Game</w:t>
       </w:r>
     </w:p>
     <w:p>
@@ -240,7 +207,7 @@
           <wp:inline distT="0" distB="0" distL="0" distR="0">
             <wp:extent cx="5271911" cy="6423378"/>
             <wp:effectExtent l="0" t="0" r="4939" b="0"/>
-            <wp:docPr id="4" name="Picture 3" descr="C:\Users\OS\Downloads\State Diagram.png"/>
+            <wp:docPr id="1" name="Picture 3" descr="C:\Users\OS\Downloads\State Diagram.png"/>
             <wp:cNvGraphicFramePr>
               <a:graphicFrameLocks xmlns:a="http://schemas.openxmlformats.org/drawingml/2006/main" noChangeAspect="1"/>
             </wp:cNvGraphicFramePr>
@@ -302,7 +269,6 @@
           <w:szCs w:val="28"/>
           <w:u w:val="single"/>
         </w:rPr>
-        <w:lastRenderedPageBreak/>
         <w:t>State Diagram</w:t>
       </w:r>
       <w:r>
@@ -313,7 +279,29 @@
           <w:szCs w:val="28"/>
           <w:u w:val="single"/>
         </w:rPr>
-        <w:t xml:space="preserve"> Of Card Exchange View</w:t>
+        <w:t xml:space="preserve"> </w:t>
+      </w:r>
+      <w:proofErr w:type="gramStart"/>
+      <w:r>
+        <w:rPr>
+          <w:rFonts w:ascii="Times New Roman" w:hAnsi="Times New Roman" w:cs="Times New Roman"/>
+          <w:b/>
+          <w:sz w:val="28"/>
+          <w:szCs w:val="28"/>
+          <w:u w:val="single"/>
+        </w:rPr>
+        <w:t>Of</w:t>
+      </w:r>
+      <w:proofErr w:type="gramEnd"/>
+      <w:r>
+        <w:rPr>
+          <w:rFonts w:ascii="Times New Roman" w:hAnsi="Times New Roman" w:cs="Times New Roman"/>
+          <w:b/>
+          <w:sz w:val="28"/>
+          <w:szCs w:val="28"/>
+          <w:u w:val="single"/>
+        </w:rPr>
+        <w:t xml:space="preserve"> Card Exchange View</w:t>
       </w:r>
     </w:p>
     <w:p>
@@ -331,7 +319,55 @@
           <w:sz w:val="24"/>
           <w:szCs w:val="24"/>
         </w:rPr>
-        <w:t>A player receives a card at the end of his turn if he successfully conquered at least one country during his turn.</w:t>
+        <w:t>A player r</w:t>
+      </w:r>
+      <w:r>
+        <w:rPr>
+          <w:rFonts w:ascii="Times New Roman" w:hAnsi="Times New Roman" w:cs="Times New Roman"/>
+          <w:sz w:val="24"/>
+          <w:szCs w:val="24"/>
+        </w:rPr>
+        <w:t>eceives a card at the end of attack turn if</w:t>
+      </w:r>
+      <w:r>
+        <w:rPr>
+          <w:rFonts w:ascii="Times New Roman" w:hAnsi="Times New Roman" w:cs="Times New Roman"/>
+          <w:sz w:val="24"/>
+          <w:szCs w:val="24"/>
+        </w:rPr>
+        <w:t xml:space="preserve"> successfull</w:t>
+      </w:r>
+      <w:r>
+        <w:rPr>
+          <w:rFonts w:ascii="Times New Roman" w:hAnsi="Times New Roman" w:cs="Times New Roman"/>
+          <w:sz w:val="24"/>
+          <w:szCs w:val="24"/>
+        </w:rPr>
+        <w:t>y conquered at least one territory</w:t>
+      </w:r>
+      <w:r>
+        <w:rPr>
+          <w:rFonts w:ascii="Times New Roman" w:hAnsi="Times New Roman" w:cs="Times New Roman"/>
+          <w:sz w:val="24"/>
+          <w:szCs w:val="24"/>
+        </w:rPr>
+        <w:t xml:space="preserve"> </w:t>
+      </w:r>
+      <w:r>
+        <w:rPr>
+          <w:rFonts w:ascii="Times New Roman" w:hAnsi="Times New Roman" w:cs="Times New Roman"/>
+          <w:sz w:val="24"/>
+          <w:szCs w:val="24"/>
+        </w:rPr>
+        <w:t>during attack phase</w:t>
+      </w:r>
+      <w:r>
+        <w:rPr>
+          <w:rFonts w:ascii="Times New Roman" w:hAnsi="Times New Roman" w:cs="Times New Roman"/>
+          <w:sz w:val="24"/>
+          <w:szCs w:val="24"/>
+        </w:rPr>
+        <w:t>.</w:t>
       </w:r>
     </w:p>
     <w:p>
@@ -353,9 +389,9 @@
         </w:rPr>
         <w:drawing>
           <wp:inline distT="0" distB="0" distL="0" distR="0">
-            <wp:extent cx="5056907" cy="2551289"/>
+            <wp:extent cx="5339715" cy="4391660"/>
             <wp:effectExtent l="19050" t="0" r="0" b="0"/>
-            <wp:docPr id="9" name="Picture 8" descr="C:\Users\OS\Downloads\Untitled Diagram (4).png"/>
+            <wp:docPr id="2" name="Picture 1" descr="C:\Users\OS\Downloads\Untitled Diagram (2) (1).png"/>
             <wp:cNvGraphicFramePr>
               <a:graphicFrameLocks xmlns:a="http://schemas.openxmlformats.org/drawingml/2006/main" noChangeAspect="1"/>
             </wp:cNvGraphicFramePr>
@@ -363,7 +399,7 @@
               <a:graphicData uri="http://schemas.openxmlformats.org/drawingml/2006/picture">
                 <pic:pic xmlns:pic="http://schemas.openxmlformats.org/drawingml/2006/picture">
                   <pic:nvPicPr>
-                    <pic:cNvPr id="0" name="Picture 8" descr="C:\Users\OS\Downloads\Untitled Diagram (4).png"/>
+                    <pic:cNvPr id="0" name="Picture 1" descr="C:\Users\OS\Downloads\Untitled Diagram (2) (1).png"/>
                     <pic:cNvPicPr>
                       <a:picLocks noChangeAspect="1" noChangeArrowheads="1"/>
                     </pic:cNvPicPr>
@@ -378,7 +414,7 @@
                   <pic:spPr bwMode="auto">
                     <a:xfrm>
                       <a:off x="0" y="0"/>
-                      <a:ext cx="5057140" cy="2551407"/>
+                      <a:ext cx="5339715" cy="4391660"/>
                     </a:xfrm>
                     <a:prstGeom prst="rect">
                       <a:avLst/>
@@ -417,6 +453,26 @@
           <w:szCs w:val="24"/>
         </w:rPr>
       </w:pPr>
+    </w:p>
+    <w:p>
+      <w:pPr>
+        <w:jc w:val="both"/>
+        <w:rPr>
+          <w:rFonts w:ascii="Times New Roman" w:hAnsi="Times New Roman" w:cs="Times New Roman"/>
+          <w:sz w:val="24"/>
+          <w:szCs w:val="24"/>
+        </w:rPr>
+      </w:pPr>
+    </w:p>
+    <w:p>
+      <w:pPr>
+        <w:jc w:val="both"/>
+        <w:rPr>
+          <w:rFonts w:ascii="Times New Roman" w:hAnsi="Times New Roman" w:cs="Times New Roman"/>
+          <w:sz w:val="24"/>
+          <w:szCs w:val="24"/>
+        </w:rPr>
+      </w:pPr>
       <w:r>
         <w:rPr>
           <w:rFonts w:ascii="Times New Roman" w:hAnsi="Times New Roman" w:cs="Times New Roman"/>
@@ -429,7 +485,7 @@
           <wp:inline distT="0" distB="0" distL="0" distR="0">
             <wp:extent cx="5630968" cy="2088444"/>
             <wp:effectExtent l="19050" t="0" r="7832" b="0"/>
-            <wp:docPr id="8" name="Picture 7" descr="C:\Users\OS\Downloads\Untitled Diagram (3).png"/>
+            <wp:docPr id="3" name="Picture 7" descr="C:\Users\OS\Downloads\Untitled Diagram (3).png"/>
             <wp:cNvGraphicFramePr>
               <a:graphicFrameLocks xmlns:a="http://schemas.openxmlformats.org/drawingml/2006/main" noChangeAspect="1"/>
             </wp:cNvGraphicFramePr>
@@ -487,6 +543,16 @@
         <w:jc w:val="both"/>
         <w:rPr>
           <w:rFonts w:ascii="Times New Roman" w:hAnsi="Times New Roman" w:cs="Times New Roman"/>
+          <w:sz w:val="24"/>
+          <w:szCs w:val="24"/>
+        </w:rPr>
+      </w:pPr>
+    </w:p>
+    <w:p>
+      <w:pPr>
+        <w:jc w:val="both"/>
+        <w:rPr>
+          <w:rFonts w:ascii="Times New Roman" w:hAnsi="Times New Roman" w:cs="Times New Roman"/>
           <w:b/>
           <w:sz w:val="24"/>
           <w:szCs w:val="24"/>
@@ -524,15 +590,7 @@
           <w:sz w:val="24"/>
           <w:szCs w:val="24"/>
         </w:rPr>
-        <w:t>Game starts in console</w:t>
-      </w:r>
-      <w:r>
-        <w:rPr>
-          <w:rFonts w:ascii="Times New Roman" w:hAnsi="Times New Roman" w:cs="Times New Roman"/>
-          <w:sz w:val="24"/>
-          <w:szCs w:val="24"/>
-        </w:rPr>
-        <w:t xml:space="preserve"> window</w:t>
+        <w:t>Game starts in console window</w:t>
       </w:r>
     </w:p>
     <w:p>
@@ -578,15 +636,7 @@
           <w:sz w:val="24"/>
           <w:szCs w:val="24"/>
         </w:rPr>
-        <w:t>Upload Map</w:t>
-      </w:r>
-      <w:r>
-        <w:rPr>
-          <w:rFonts w:ascii="Times New Roman" w:hAnsi="Times New Roman" w:cs="Times New Roman"/>
-          <w:sz w:val="24"/>
-          <w:szCs w:val="24"/>
-        </w:rPr>
-        <w:t xml:space="preserve"> </w:t>
+        <w:t xml:space="preserve">Upload Map </w:t>
       </w:r>
     </w:p>
     <w:p>
@@ -671,15 +721,7 @@
           <w:sz w:val="24"/>
           <w:szCs w:val="24"/>
         </w:rPr>
-        <w:t>User is given an option to select from a list of available map files</w:t>
-      </w:r>
-      <w:r>
-        <w:rPr>
-          <w:rFonts w:ascii="Times New Roman" w:hAnsi="Times New Roman" w:cs="Times New Roman"/>
-          <w:sz w:val="24"/>
-          <w:szCs w:val="24"/>
-        </w:rPr>
-        <w:t>.</w:t>
+        <w:t>User is given an option to select from a list of available map files.</w:t>
       </w:r>
     </w:p>
     <w:p>
@@ -702,23 +744,7 @@
           <w:sz w:val="24"/>
           <w:szCs w:val="24"/>
         </w:rPr>
-        <w:t xml:space="preserve">Map file is loaded from </w:t>
-      </w:r>
-      <w:r>
-        <w:rPr>
-          <w:rFonts w:ascii="Times New Roman" w:hAnsi="Times New Roman" w:cs="Times New Roman"/>
-          <w:sz w:val="24"/>
-          <w:szCs w:val="24"/>
-        </w:rPr>
-        <w:t>user’s</w:t>
-      </w:r>
-      <w:r>
-        <w:rPr>
-          <w:rFonts w:ascii="Times New Roman" w:hAnsi="Times New Roman" w:cs="Times New Roman"/>
-          <w:sz w:val="24"/>
-          <w:szCs w:val="24"/>
-        </w:rPr>
-        <w:t xml:space="preserve"> choice and validated for correctness.</w:t>
+        <w:t>Map file is loaded from user’s choice and validated for correctness.</w:t>
       </w:r>
     </w:p>
     <w:p>
@@ -741,39 +767,7 @@
           <w:sz w:val="24"/>
           <w:szCs w:val="24"/>
         </w:rPr>
-        <w:t>Once the file is verified and is correct user will e</w:t>
-      </w:r>
-      <w:r>
-        <w:rPr>
-          <w:rFonts w:ascii="Times New Roman" w:hAnsi="Times New Roman" w:cs="Times New Roman"/>
-          <w:sz w:val="24"/>
-          <w:szCs w:val="24"/>
-        </w:rPr>
-        <w:t xml:space="preserve">nter number of </w:t>
-      </w:r>
-      <w:r>
-        <w:rPr>
-          <w:rFonts w:ascii="Times New Roman" w:hAnsi="Times New Roman" w:cs="Times New Roman"/>
-          <w:sz w:val="24"/>
-          <w:szCs w:val="24"/>
-        </w:rPr>
-        <w:t>p</w:t>
-      </w:r>
-      <w:r>
-        <w:rPr>
-          <w:rFonts w:ascii="Times New Roman" w:hAnsi="Times New Roman" w:cs="Times New Roman"/>
-          <w:sz w:val="24"/>
-          <w:szCs w:val="24"/>
-        </w:rPr>
-        <w:t>layer</w:t>
-      </w:r>
-      <w:r>
-        <w:rPr>
-          <w:rFonts w:ascii="Times New Roman" w:hAnsi="Times New Roman" w:cs="Times New Roman"/>
-          <w:sz w:val="24"/>
-          <w:szCs w:val="24"/>
-        </w:rPr>
-        <w:t>s and their names</w:t>
+        <w:t>Once the file is verified and is correct user will enter number of players and their names</w:t>
       </w:r>
     </w:p>
     <w:p>
@@ -843,7 +837,6 @@
           <w:sz w:val="24"/>
           <w:szCs w:val="24"/>
         </w:rPr>
-        <w:lastRenderedPageBreak/>
         <w:t>Start up phase</w:t>
       </w:r>
       <w:r>
@@ -919,23 +912,7 @@
           <w:sz w:val="24"/>
           <w:szCs w:val="24"/>
         </w:rPr>
-        <w:t xml:space="preserve"> player is given a set of armies based on risk rules and is asked to place the </w:t>
-      </w:r>
-      <w:r>
-        <w:rPr>
-          <w:rFonts w:ascii="Times New Roman" w:hAnsi="Times New Roman" w:cs="Times New Roman"/>
-          <w:sz w:val="24"/>
-          <w:szCs w:val="24"/>
-        </w:rPr>
-        <w:t>armies in the territory the player own</w:t>
-      </w:r>
-      <w:r>
-        <w:rPr>
-          <w:rFonts w:ascii="Times New Roman" w:hAnsi="Times New Roman" w:cs="Times New Roman"/>
-          <w:sz w:val="24"/>
-          <w:szCs w:val="24"/>
-        </w:rPr>
-        <w:t>s.</w:t>
+        <w:t xml:space="preserve"> player is given a set of armies based on risk rules and is asked to place the armies in the territory the player owns.</w:t>
       </w:r>
     </w:p>
     <w:p>
@@ -1012,13 +989,23 @@
         </w:rPr>
         <w:t xml:space="preserve"> </w:t>
       </w:r>
-      <w:r>
-        <w:rPr>
-          <w:rFonts w:ascii="Times New Roman" w:hAnsi="Times New Roman" w:cs="Times New Roman"/>
-          <w:sz w:val="24"/>
-          <w:szCs w:val="24"/>
-        </w:rPr>
-        <w:t>fortification phase</w:t>
+      <w:proofErr w:type="gramStart"/>
+      <w:r>
+        <w:rPr>
+          <w:rFonts w:ascii="Times New Roman" w:hAnsi="Times New Roman" w:cs="Times New Roman"/>
+          <w:sz w:val="24"/>
+          <w:szCs w:val="24"/>
+        </w:rPr>
+        <w:t>fortification</w:t>
+      </w:r>
+      <w:proofErr w:type="gramEnd"/>
+      <w:r>
+        <w:rPr>
+          <w:rFonts w:ascii="Times New Roman" w:hAnsi="Times New Roman" w:cs="Times New Roman"/>
+          <w:sz w:val="24"/>
+          <w:szCs w:val="24"/>
+        </w:rPr>
+        <w:t xml:space="preserve"> phase</w:t>
       </w:r>
       <w:r>
         <w:rPr>
@@ -1102,15 +1089,7 @@
           <w:sz w:val="24"/>
           <w:szCs w:val="24"/>
         </w:rPr>
-        <w:t xml:space="preserve">If selected create map </w:t>
-      </w:r>
-      <w:r>
-        <w:rPr>
-          <w:rFonts w:ascii="Times New Roman" w:hAnsi="Times New Roman" w:cs="Times New Roman"/>
-          <w:sz w:val="24"/>
-          <w:szCs w:val="24"/>
-        </w:rPr>
-        <w:t xml:space="preserve"> </w:t>
+        <w:t xml:space="preserve">If selected create map  </w:t>
       </w:r>
     </w:p>
     <w:p>
@@ -1133,15 +1112,7 @@
           <w:sz w:val="24"/>
           <w:szCs w:val="24"/>
         </w:rPr>
-        <w:t xml:space="preserve">Player </w:t>
-      </w:r>
-      <w:r>
-        <w:rPr>
-          <w:rFonts w:ascii="Times New Roman" w:hAnsi="Times New Roman" w:cs="Times New Roman"/>
-          <w:sz w:val="24"/>
-          <w:szCs w:val="24"/>
-        </w:rPr>
-        <w:t>has option to create a map from scratch.</w:t>
+        <w:t>Player has option to create a map from scratch.</w:t>
       </w:r>
     </w:p>
     <w:p>
@@ -1233,15 +1204,7 @@
           <w:sz w:val="24"/>
           <w:szCs w:val="24"/>
         </w:rPr>
-        <w:t>If the</w:t>
-      </w:r>
-      <w:r>
-        <w:rPr>
-          <w:rFonts w:ascii="Times New Roman" w:hAnsi="Times New Roman" w:cs="Times New Roman"/>
-          <w:sz w:val="24"/>
-          <w:szCs w:val="24"/>
-        </w:rPr>
-        <w:t xml:space="preserve"> file is correct user will enter number of players and their names.</w:t>
+        <w:t>If the file is correct user will enter number of players and their names.</w:t>
       </w:r>
     </w:p>
     <w:p>
@@ -1472,13 +1435,23 @@
         </w:rPr>
         <w:t xml:space="preserve"> </w:t>
       </w:r>
-      <w:r>
-        <w:rPr>
-          <w:rFonts w:ascii="Times New Roman" w:hAnsi="Times New Roman" w:cs="Times New Roman"/>
-          <w:sz w:val="24"/>
-          <w:szCs w:val="24"/>
-        </w:rPr>
-        <w:t>fortification phase</w:t>
+      <w:proofErr w:type="gramStart"/>
+      <w:r>
+        <w:rPr>
+          <w:rFonts w:ascii="Times New Roman" w:hAnsi="Times New Roman" w:cs="Times New Roman"/>
+          <w:sz w:val="24"/>
+          <w:szCs w:val="24"/>
+        </w:rPr>
+        <w:t>fortification</w:t>
+      </w:r>
+      <w:proofErr w:type="gramEnd"/>
+      <w:r>
+        <w:rPr>
+          <w:rFonts w:ascii="Times New Roman" w:hAnsi="Times New Roman" w:cs="Times New Roman"/>
+          <w:sz w:val="24"/>
+          <w:szCs w:val="24"/>
+        </w:rPr>
+        <w:t xml:space="preserve"> phase</w:t>
       </w:r>
       <w:r>
         <w:rPr>
@@ -1560,9 +1533,8 @@
           <w:noProof/>
           <w:u w:val="single"/>
         </w:rPr>
-        <w:lastRenderedPageBreak/>
         <w:pict>
-          <v:rect id="Rectangle 16" o:spid="_x0000_s1098" style="position:absolute;margin-left:174pt;margin-top:10.45pt;width:60.85pt;height:1in;z-index:251683840;visibility:visible;mso-width-relative:margin;mso-height-relative:margin;v-text-anchor:middle" o:gfxdata="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" fillcolor="white [3201]" strokecolor="#70ad47 [3209]" strokeweight="1pt">
+          <v:rect id="Rectangle 16" o:spid="_x0000_s1104" style="position:absolute;margin-left:174pt;margin-top:10.45pt;width:60.85pt;height:1in;z-index:251660288;visibility:visible;mso-width-relative:margin;mso-height-relative:margin;v-text-anchor:middle" o:gfxdata="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" fillcolor="white [3201]" strokecolor="#70ad47 [3209]" strokeweight="1pt">
             <v:textbox style="mso-next-textbox:#Rectangle 16">
               <w:txbxContent>
                 <w:p>
@@ -1581,7 +1553,7 @@
           <w:u w:val="single"/>
         </w:rPr>
         <w:pict>
-          <v:rect id="Rectangle 18" o:spid="_x0000_s1026" style="position:absolute;margin-left:338.5pt;margin-top:10.45pt;width:58.35pt;height:1in;z-index:251687936;visibility:visible;mso-width-relative:margin;mso-height-relative:margin;v-text-anchor:middle" o:gfxdata="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" fillcolor="white [3201]" strokecolor="#70ad47 [3209]" strokeweight="1pt">
+          <v:rect id="Rectangle 18" o:spid="_x0000_s1106" style="position:absolute;margin-left:338.5pt;margin-top:10.45pt;width:58.35pt;height:1in;z-index:251662336;visibility:visible;mso-width-relative:margin;mso-height-relative:margin;v-text-anchor:middle" o:gfxdata="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" fillcolor="white [3201]" strokecolor="#70ad47 [3209]" strokeweight="1pt">
             <v:textbox style="mso-next-textbox:#Rectangle 18">
               <w:txbxContent>
                 <w:p>
@@ -1600,7 +1572,7 @@
           <w:u w:val="single"/>
         </w:rPr>
         <w:pict>
-          <v:rect id="Rectangle 17" o:spid="_x0000_s1099" style="position:absolute;margin-left:8.55pt;margin-top:10.45pt;width:59.15pt;height:1in;z-index:251685888;visibility:visible;mso-width-relative:margin;mso-height-relative:margin;v-text-anchor:middle" o:gfxdata="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" fillcolor="white [3201]" strokecolor="#70ad47 [3209]" strokeweight="1pt">
+          <v:rect id="Rectangle 17" o:spid="_x0000_s1105" style="position:absolute;margin-left:8.55pt;margin-top:10.45pt;width:59.15pt;height:1in;z-index:251661312;visibility:visible;mso-width-relative:margin;mso-height-relative:margin;v-text-anchor:middle" o:gfxdata="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" fillcolor="white [3201]" strokecolor="#70ad47 [3209]" strokeweight="1pt">
             <v:textbox style="mso-next-textbox:#Rectangle 17">
               <w:txbxContent>
                 <w:p>
@@ -1625,7 +1597,7 @@
             <v:path arrowok="t" fillok="f" o:connecttype="none"/>
             <o:lock v:ext="edit" shapetype="t"/>
           </v:shapetype>
-          <v:shape id="Straight Arrow Connector 194" o:spid="_x0000_s1102" type="#_x0000_t32" style="position:absolute;margin-left:245pt;margin-top:6.85pt;width:77.6pt;height:.55pt;flip:y;z-index:251774976;visibility:visible" o:gfxdata="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" strokecolor="#ed7d31 [3205]" strokeweight=".5pt">
+          <v:shape id="Straight Arrow Connector 194" o:spid="_x0000_s1108" type="#_x0000_t32" style="position:absolute;margin-left:245pt;margin-top:6.85pt;width:77.6pt;height:.55pt;flip:y;z-index:251664384;visibility:visible" o:gfxdata="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" strokecolor="#ed7d31 [3205]" strokeweight=".5pt">
             <v:stroke startarrow="block" endarrow="block" joinstyle="miter"/>
           </v:shape>
         </w:pict>
@@ -1635,7 +1607,7 @@
           <w:noProof/>
         </w:rPr>
         <w:pict>
-          <v:shape id="Straight Arrow Connector 193" o:spid="_x0000_s1101" type="#_x0000_t32" style="position:absolute;margin-left:83.15pt;margin-top:6.05pt;width:77.6pt;height:.55pt;flip:y;z-index:251773952;visibility:visible" o:gfxdata="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" strokecolor="#ed7d31 [3205]" strokeweight=".5pt">
+          <v:shape id="Straight Arrow Connector 193" o:spid="_x0000_s1107" type="#_x0000_t32" style="position:absolute;margin-left:83.15pt;margin-top:6.05pt;width:77.6pt;height:.55pt;flip:y;z-index:251663360;visibility:visible" o:gfxdata="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" strokecolor="#ed7d31 [3205]" strokeweight=".5pt">
             <v:stroke startarrow="block" endarrow="block" joinstyle="miter"/>
           </v:shape>
         </w:pict>
@@ -1657,10 +1629,7 @@
         </w:numPr>
       </w:pPr>
       <w:r>
-        <w:t>C</w:t>
-      </w:r>
-      <w:r>
-        <w:t>ontroller</w:t>
+        <w:t>Controller</w:t>
       </w:r>
     </w:p>
     <w:tbl>
@@ -1690,6 +1659,12 @@
               <w:rPr>
                 <w:color w:val="FF0000"/>
               </w:rPr>
+              <w:t>Risk</w:t>
+            </w:r>
+            <w:r>
+              <w:rPr>
+                <w:color w:val="FF0000"/>
+              </w:rPr>
               <w:t>M</w:t>
             </w:r>
             <w:r>
@@ -1701,9 +1676,6 @@
               <w:t>ap</w:t>
             </w:r>
             <w:r>
-              <w:t xml:space="preserve"> </w:t>
-            </w:r>
-            <w:r>
               <w:rPr>
                 <w:b/>
                 <w:color w:val="FF0000"/>
@@ -1743,25 +1715,74 @@
               <w:rPr>
                 <w:lang w:val="en-US" w:bidi="ar-SA"/>
               </w:rPr>
-              <w:t>loadMapData(</w:t>
-            </w:r>
+              <w:t xml:space="preserve">loadMapData( )                </w:t>
+            </w:r>
+          </w:p>
+        </w:tc>
+      </w:tr>
+      <w:tr>
+        <w:trPr>
+          <w:trHeight w:val="280"/>
+        </w:trPr>
+        <w:tc>
+          <w:tcPr>
+            <w:tcW w:w="2834" w:type="dxa"/>
+          </w:tcPr>
+          <w:p>
+            <w:pPr>
+              <w:tabs>
+                <w:tab w:val="left" w:pos="1210"/>
+                <w:tab w:val="left" w:pos="4303"/>
+                <w:tab w:val="left" w:pos="4577"/>
+              </w:tabs>
+              <w:ind w:left="-90" w:right="42"/>
+            </w:pPr>
+            <w:r>
+              <w:t>parseMapFile( )</w:t>
+            </w:r>
+          </w:p>
+        </w:tc>
+      </w:tr>
+      <w:tr>
+        <w:trPr>
+          <w:trHeight w:val="280"/>
+        </w:trPr>
+        <w:tc>
+          <w:tcPr>
+            <w:tcW w:w="2834" w:type="dxa"/>
+          </w:tcPr>
+          <w:p>
+            <w:pPr>
+              <w:tabs>
+                <w:tab w:val="left" w:pos="1210"/>
+                <w:tab w:val="left" w:pos="4303"/>
+                <w:tab w:val="left" w:pos="4577"/>
+              </w:tabs>
+              <w:ind w:hanging="90"/>
+            </w:pPr>
             <w:r>
               <w:rPr>
                 <w:lang w:val="en-US" w:bidi="ar-SA"/>
               </w:rPr>
-              <w:t xml:space="preserve"> </w:t>
-            </w:r>
-            <w:r>
-              <w:rPr>
-                <w:lang w:val="en-US" w:bidi="ar-SA"/>
-              </w:rPr>
-              <w:t>)</w:t>
-            </w:r>
-            <w:r>
-              <w:rPr>
-                <w:lang w:val="en-US" w:bidi="ar-SA"/>
-              </w:rPr>
-              <w:t xml:space="preserve">                </w:t>
+              <w:t xml:space="preserve">addContinents( )                </w:t>
+            </w:r>
+          </w:p>
+        </w:tc>
+      </w:tr>
+      <w:tr>
+        <w:trPr>
+          <w:trHeight w:val="296"/>
+        </w:trPr>
+        <w:tc>
+          <w:tcPr>
+            <w:tcW w:w="2834" w:type="dxa"/>
+          </w:tcPr>
+          <w:p>
+            <w:pPr>
+              <w:ind w:left="-90"/>
+            </w:pPr>
+            <w:r>
+              <w:t>addTerritories( )</w:t>
             </w:r>
           </w:p>
         </w:tc>
@@ -1781,10 +1802,10 @@
                 <w:tab w:val="left" w:pos="4303"/>
                 <w:tab w:val="left" w:pos="4577"/>
               </w:tabs>
-              <w:ind w:left="-90" w:right="42"/>
-            </w:pPr>
-            <w:r>
-              <w:t>getTerritoryList( )</w:t>
+              <w:ind w:left="-90"/>
+            </w:pPr>
+            <w:r>
+              <w:t>addTerritoriesToContinents( )</w:t>
             </w:r>
           </w:p>
         </w:tc>
@@ -1804,13 +1825,33 @@
                 <w:tab w:val="left" w:pos="4303"/>
                 <w:tab w:val="left" w:pos="4577"/>
               </w:tabs>
+              <w:ind w:left="-90"/>
+            </w:pPr>
+            <w:r>
+              <w:t>buildAdjancencyMap( )</w:t>
+            </w:r>
+          </w:p>
+        </w:tc>
+      </w:tr>
+      <w:tr>
+        <w:trPr>
+          <w:trHeight w:val="296"/>
+        </w:trPr>
+        <w:tc>
+          <w:tcPr>
+            <w:tcW w:w="2834" w:type="dxa"/>
+          </w:tcPr>
+          <w:p>
+            <w:pPr>
+              <w:tabs>
+                <w:tab w:val="left" w:pos="1210"/>
+                <w:tab w:val="left" w:pos="4303"/>
+                <w:tab w:val="left" w:pos="4577"/>
+              </w:tabs>
               <w:ind w:hanging="90"/>
             </w:pPr>
             <w:r>
-              <w:rPr>
-                <w:lang w:val="en-US" w:bidi="ar-SA"/>
-              </w:rPr>
-              <w:t xml:space="preserve">getContinentList( )                </w:t>
+              <w:t xml:space="preserve"> getTerritoryList( )</w:t>
             </w:r>
           </w:p>
         </w:tc>
@@ -1825,17 +1866,22 @@
           </w:tcPr>
           <w:p>
             <w:pPr>
-              <w:ind w:left="-90"/>
-            </w:pPr>
-            <w:r>
-              <w:t>getAdjucencyMap( )</w:t>
-            </w:r>
-          </w:p>
-        </w:tc>
-      </w:tr>
-      <w:tr>
-        <w:trPr>
-          <w:trHeight w:val="280"/>
+              <w:tabs>
+                <w:tab w:val="left" w:pos="1210"/>
+                <w:tab w:val="left" w:pos="4303"/>
+                <w:tab w:val="left" w:pos="4577"/>
+              </w:tabs>
+              <w:ind w:hanging="90"/>
+            </w:pPr>
+            <w:r>
+              <w:t>getContinentList( )</w:t>
+            </w:r>
+          </w:p>
+        </w:tc>
+      </w:tr>
+      <w:tr>
+        <w:trPr>
+          <w:trHeight w:val="296"/>
         </w:trPr>
         <w:tc>
           <w:tcPr>
@@ -1848,7 +1894,30 @@
                 <w:tab w:val="left" w:pos="4303"/>
                 <w:tab w:val="left" w:pos="4577"/>
               </w:tabs>
-              <w:ind w:left="-90"/>
+              <w:ind w:hanging="90"/>
+            </w:pPr>
+            <w:r>
+              <w:t>getAdjancencyList( )</w:t>
+            </w:r>
+          </w:p>
+        </w:tc>
+      </w:tr>
+      <w:tr>
+        <w:trPr>
+          <w:trHeight w:val="296"/>
+        </w:trPr>
+        <w:tc>
+          <w:tcPr>
+            <w:tcW w:w="2834" w:type="dxa"/>
+          </w:tcPr>
+          <w:p>
+            <w:pPr>
+              <w:tabs>
+                <w:tab w:val="left" w:pos="1210"/>
+                <w:tab w:val="left" w:pos="4303"/>
+                <w:tab w:val="left" w:pos="4577"/>
+              </w:tabs>
+              <w:ind w:hanging="90"/>
             </w:pPr>
             <w:r>
               <w:t>getMapUploadStatus( )</w:t>
@@ -1858,7 +1927,7 @@
       </w:tr>
       <w:tr>
         <w:trPr>
-          <w:trHeight w:val="280"/>
+          <w:trHeight w:val="296"/>
         </w:trPr>
         <w:tc>
           <w:tcPr>
@@ -1871,7 +1940,7 @@
                 <w:tab w:val="left" w:pos="4303"/>
                 <w:tab w:val="left" w:pos="4577"/>
               </w:tabs>
-              <w:ind w:left="-90"/>
+              <w:ind w:hanging="90"/>
             </w:pPr>
             <w:r>
               <w:t>setMapUploadStatus( )</w:t>
@@ -1897,131 +1966,7 @@
               <w:ind w:hanging="90"/>
             </w:pPr>
             <w:r>
-              <w:t xml:space="preserve"> getIdByTerritoryName( )</w:t>
-            </w:r>
-          </w:p>
-        </w:tc>
-      </w:tr>
-      <w:tr>
-        <w:trPr>
-          <w:trHeight w:val="296"/>
-        </w:trPr>
-        <w:tc>
-          <w:tcPr>
-            <w:tcW w:w="2834" w:type="dxa"/>
-          </w:tcPr>
-          <w:p>
-            <w:pPr>
-              <w:tabs>
-                <w:tab w:val="left" w:pos="1210"/>
-                <w:tab w:val="left" w:pos="4303"/>
-                <w:tab w:val="left" w:pos="4577"/>
-              </w:tabs>
-              <w:ind w:hanging="90"/>
-            </w:pPr>
-            <w:r>
-              <w:t>parseMapFile( )</w:t>
-            </w:r>
-          </w:p>
-        </w:tc>
-      </w:tr>
-      <w:tr>
-        <w:trPr>
-          <w:trHeight w:val="296"/>
-        </w:trPr>
-        <w:tc>
-          <w:tcPr>
-            <w:tcW w:w="2834" w:type="dxa"/>
-          </w:tcPr>
-          <w:p>
-            <w:pPr>
-              <w:tabs>
-                <w:tab w:val="left" w:pos="1210"/>
-                <w:tab w:val="left" w:pos="4303"/>
-                <w:tab w:val="left" w:pos="4577"/>
-              </w:tabs>
-              <w:ind w:hanging="90"/>
-            </w:pPr>
-            <w:r>
-              <w:t>addContinents( )</w:t>
-            </w:r>
-          </w:p>
-        </w:tc>
-      </w:tr>
-      <w:tr>
-        <w:trPr>
-          <w:trHeight w:val="296"/>
-        </w:trPr>
-        <w:tc>
-          <w:tcPr>
-            <w:tcW w:w="2834" w:type="dxa"/>
-          </w:tcPr>
-          <w:p>
-            <w:pPr>
-              <w:tabs>
-                <w:tab w:val="left" w:pos="1210"/>
-                <w:tab w:val="left" w:pos="4303"/>
-                <w:tab w:val="left" w:pos="4577"/>
-              </w:tabs>
-              <w:ind w:hanging="90"/>
-            </w:pPr>
-            <w:r>
-              <w:t>addTerritories( )</w:t>
-            </w:r>
-          </w:p>
-        </w:tc>
-      </w:tr>
-      <w:tr>
-        <w:trPr>
-          <w:trHeight w:val="296"/>
-        </w:trPr>
-        <w:tc>
-          <w:tcPr>
-            <w:tcW w:w="2834" w:type="dxa"/>
-          </w:tcPr>
-          <w:p>
-            <w:pPr>
-              <w:tabs>
-                <w:tab w:val="left" w:pos="1210"/>
-                <w:tab w:val="left" w:pos="4303"/>
-                <w:tab w:val="left" w:pos="4577"/>
-              </w:tabs>
-              <w:ind w:hanging="90"/>
-            </w:pPr>
-            <w:r>
-              <w:t xml:space="preserve"> </w:t>
-            </w:r>
-            <w:r>
-              <w:t>addTerritoriesToContinents(</w:t>
-            </w:r>
-            <w:r>
-              <w:t xml:space="preserve"> </w:t>
-            </w:r>
-            <w:r>
-              <w:t>)</w:t>
-            </w:r>
-          </w:p>
-        </w:tc>
-      </w:tr>
-      <w:tr>
-        <w:trPr>
-          <w:trHeight w:val="296"/>
-        </w:trPr>
-        <w:tc>
-          <w:tcPr>
-            <w:tcW w:w="2834" w:type="dxa"/>
-          </w:tcPr>
-          <w:p>
-            <w:pPr>
-              <w:tabs>
-                <w:tab w:val="left" w:pos="1210"/>
-                <w:tab w:val="left" w:pos="4303"/>
-                <w:tab w:val="left" w:pos="4577"/>
-              </w:tabs>
-              <w:ind w:hanging="90"/>
-            </w:pPr>
-            <w:r>
-              <w:t>buildAdjancencyMap( )</w:t>
+              <w:t>getIdByTerritoryName( )</w:t>
             </w:r>
           </w:p>
         </w:tc>
@@ -2047,15 +1992,15 @@
         <w:tblLook w:val="04A0"/>
       </w:tblPr>
       <w:tblGrid>
-        <w:gridCol w:w="1594"/>
+        <w:gridCol w:w="1783"/>
       </w:tblGrid>
       <w:tr>
         <w:trPr>
-          <w:trHeight w:val="268"/>
-        </w:trPr>
-        <w:tc>
-          <w:tcPr>
-            <w:tcW w:w="1594" w:type="dxa"/>
+          <w:trHeight w:val="259"/>
+        </w:trPr>
+        <w:tc>
+          <w:tcPr>
+            <w:tcW w:w="1586" w:type="dxa"/>
           </w:tcPr>
           <w:p>
             <w:pPr>
@@ -2072,7 +2017,7 @@
                 <w:bCs/>
                 <w:color w:val="FF0000"/>
               </w:rPr>
-              <w:t>Game</w:t>
+              <w:t>RiskGameBuilder</w:t>
             </w:r>
           </w:p>
           <w:p>
@@ -2103,128 +2048,122 @@
       </w:tr>
       <w:tr>
         <w:trPr>
-          <w:trHeight w:val="285"/>
-        </w:trPr>
-        <w:tc>
-          <w:tcPr>
-            <w:tcW w:w="1594" w:type="dxa"/>
-          </w:tcPr>
-          <w:p>
-            <w:pPr>
-              <w:tabs>
-                <w:tab w:val="left" w:pos="4303"/>
-                <w:tab w:val="left" w:pos="4577"/>
-              </w:tabs>
-            </w:pPr>
-            <w:r>
-              <w:t xml:space="preserve"> </w:t>
-            </w:r>
-            <w:r>
-              <w:t xml:space="preserve">  </w:t>
-            </w:r>
-            <w:r>
-              <w:t>main( )</w:t>
-            </w:r>
-          </w:p>
-        </w:tc>
-      </w:tr>
-      <w:tr>
-        <w:trPr>
-          <w:trHeight w:val="268"/>
-        </w:trPr>
-        <w:tc>
-          <w:tcPr>
-            <w:tcW w:w="1594" w:type="dxa"/>
-          </w:tcPr>
-          <w:p>
-            <w:pPr>
-              <w:tabs>
-                <w:tab w:val="left" w:pos="4303"/>
-                <w:tab w:val="left" w:pos="4577"/>
-              </w:tabs>
-            </w:pPr>
-          </w:p>
-        </w:tc>
-      </w:tr>
-      <w:tr>
-        <w:trPr>
-          <w:trHeight w:val="268"/>
-        </w:trPr>
-        <w:tc>
-          <w:tcPr>
-            <w:tcW w:w="1594" w:type="dxa"/>
-          </w:tcPr>
-          <w:p>
-            <w:pPr>
-              <w:tabs>
-                <w:tab w:val="left" w:pos="4303"/>
-                <w:tab w:val="left" w:pos="4577"/>
-              </w:tabs>
-            </w:pPr>
-          </w:p>
-        </w:tc>
-      </w:tr>
-      <w:tr>
-        <w:trPr>
-          <w:trHeight w:val="285"/>
-        </w:trPr>
-        <w:tc>
-          <w:tcPr>
-            <w:tcW w:w="1594" w:type="dxa"/>
-          </w:tcPr>
-          <w:p>
-            <w:pPr>
-              <w:tabs>
-                <w:tab w:val="left" w:pos="4303"/>
-                <w:tab w:val="left" w:pos="4577"/>
-              </w:tabs>
-            </w:pPr>
-          </w:p>
-        </w:tc>
-      </w:tr>
-      <w:tr>
-        <w:trPr>
-          <w:trHeight w:val="268"/>
-        </w:trPr>
-        <w:tc>
-          <w:tcPr>
-            <w:tcW w:w="1594" w:type="dxa"/>
-          </w:tcPr>
-          <w:p>
-            <w:pPr>
-              <w:tabs>
-                <w:tab w:val="left" w:pos="4303"/>
-                <w:tab w:val="left" w:pos="4577"/>
-              </w:tabs>
-            </w:pPr>
-          </w:p>
-        </w:tc>
-      </w:tr>
-      <w:tr>
-        <w:trPr>
-          <w:trHeight w:val="268"/>
-        </w:trPr>
-        <w:tc>
-          <w:tcPr>
-            <w:tcW w:w="1594" w:type="dxa"/>
-          </w:tcPr>
-          <w:p>
-            <w:pPr>
-              <w:tabs>
-                <w:tab w:val="left" w:pos="4303"/>
-                <w:tab w:val="left" w:pos="4577"/>
-              </w:tabs>
-            </w:pPr>
-          </w:p>
-        </w:tc>
-      </w:tr>
-      <w:tr>
-        <w:trPr>
-          <w:trHeight w:val="285"/>
-        </w:trPr>
-        <w:tc>
-          <w:tcPr>
-            <w:tcW w:w="1594" w:type="dxa"/>
+          <w:trHeight w:val="275"/>
+        </w:trPr>
+        <w:tc>
+          <w:tcPr>
+            <w:tcW w:w="1586" w:type="dxa"/>
+          </w:tcPr>
+          <w:p>
+            <w:pPr>
+              <w:tabs>
+                <w:tab w:val="left" w:pos="4303"/>
+                <w:tab w:val="left" w:pos="4577"/>
+              </w:tabs>
+            </w:pPr>
+            <w:r>
+              <w:t xml:space="preserve">   main( )</w:t>
+            </w:r>
+          </w:p>
+        </w:tc>
+      </w:tr>
+      <w:tr>
+        <w:trPr>
+          <w:trHeight w:val="259"/>
+        </w:trPr>
+        <w:tc>
+          <w:tcPr>
+            <w:tcW w:w="1586" w:type="dxa"/>
+          </w:tcPr>
+          <w:p>
+            <w:pPr>
+              <w:tabs>
+                <w:tab w:val="left" w:pos="4303"/>
+                <w:tab w:val="left" w:pos="4577"/>
+              </w:tabs>
+            </w:pPr>
+          </w:p>
+        </w:tc>
+      </w:tr>
+      <w:tr>
+        <w:trPr>
+          <w:trHeight w:val="259"/>
+        </w:trPr>
+        <w:tc>
+          <w:tcPr>
+            <w:tcW w:w="1586" w:type="dxa"/>
+          </w:tcPr>
+          <w:p>
+            <w:pPr>
+              <w:tabs>
+                <w:tab w:val="left" w:pos="4303"/>
+                <w:tab w:val="left" w:pos="4577"/>
+              </w:tabs>
+            </w:pPr>
+          </w:p>
+        </w:tc>
+      </w:tr>
+      <w:tr>
+        <w:trPr>
+          <w:trHeight w:val="275"/>
+        </w:trPr>
+        <w:tc>
+          <w:tcPr>
+            <w:tcW w:w="1586" w:type="dxa"/>
+          </w:tcPr>
+          <w:p>
+            <w:pPr>
+              <w:tabs>
+                <w:tab w:val="left" w:pos="4303"/>
+                <w:tab w:val="left" w:pos="4577"/>
+              </w:tabs>
+            </w:pPr>
+          </w:p>
+        </w:tc>
+      </w:tr>
+      <w:tr>
+        <w:trPr>
+          <w:trHeight w:val="259"/>
+        </w:trPr>
+        <w:tc>
+          <w:tcPr>
+            <w:tcW w:w="1586" w:type="dxa"/>
+          </w:tcPr>
+          <w:p>
+            <w:pPr>
+              <w:tabs>
+                <w:tab w:val="left" w:pos="4303"/>
+                <w:tab w:val="left" w:pos="4577"/>
+              </w:tabs>
+            </w:pPr>
+          </w:p>
+        </w:tc>
+      </w:tr>
+      <w:tr>
+        <w:trPr>
+          <w:trHeight w:val="259"/>
+        </w:trPr>
+        <w:tc>
+          <w:tcPr>
+            <w:tcW w:w="1586" w:type="dxa"/>
+          </w:tcPr>
+          <w:p>
+            <w:pPr>
+              <w:tabs>
+                <w:tab w:val="left" w:pos="4303"/>
+                <w:tab w:val="left" w:pos="4577"/>
+              </w:tabs>
+            </w:pPr>
+          </w:p>
+        </w:tc>
+      </w:tr>
+      <w:tr>
+        <w:trPr>
+          <w:trHeight w:val="275"/>
+        </w:trPr>
+        <w:tc>
+          <w:tcPr>
+            <w:tcW w:w="1586" w:type="dxa"/>
           </w:tcPr>
           <w:p>
             <w:pPr>
@@ -2245,15 +2184,15 @@
         <w:tblLook w:val="04A0"/>
       </w:tblPr>
       <w:tblGrid>
-        <w:gridCol w:w="2066"/>
+        <w:gridCol w:w="2192"/>
       </w:tblGrid>
       <w:tr>
         <w:trPr>
-          <w:trHeight w:val="281"/>
-        </w:trPr>
-        <w:tc>
-          <w:tcPr>
-            <w:tcW w:w="2066" w:type="dxa"/>
+          <w:trHeight w:val="286"/>
+        </w:trPr>
+        <w:tc>
+          <w:tcPr>
+            <w:tcW w:w="2192" w:type="dxa"/>
           </w:tcPr>
           <w:p>
             <w:pPr>
@@ -2270,7 +2209,7 @@
                 <w:bCs/>
                 <w:color w:val="FF0000"/>
               </w:rPr>
-              <w:t>Player</w:t>
+              <w:t>RiskPlayerBuilder</w:t>
             </w:r>
           </w:p>
           <w:p>
@@ -2301,11 +2240,11 @@
       </w:tr>
       <w:tr>
         <w:trPr>
-          <w:trHeight w:val="300"/>
-        </w:trPr>
-        <w:tc>
-          <w:tcPr>
-            <w:tcW w:w="2066" w:type="dxa"/>
+          <w:trHeight w:val="305"/>
+        </w:trPr>
+        <w:tc>
+          <w:tcPr>
+            <w:tcW w:w="2192" w:type="dxa"/>
           </w:tcPr>
           <w:p>
             <w:pPr>
@@ -2316,27 +2255,18 @@
               <w:ind w:left="-90"/>
             </w:pPr>
             <w:r>
-              <w:t xml:space="preserve"> </w:t>
-            </w:r>
-            <w:r>
-              <w:t>add</w:t>
-            </w:r>
-            <w:r>
-              <w:t>Players( )</w:t>
-            </w:r>
-            <w:r>
-              <w:t xml:space="preserve">                              </w:t>
-            </w:r>
-          </w:p>
-        </w:tc>
-      </w:tr>
-      <w:tr>
-        <w:trPr>
-          <w:trHeight w:val="281"/>
-        </w:trPr>
-        <w:tc>
-          <w:tcPr>
-            <w:tcW w:w="2066" w:type="dxa"/>
+              <w:t xml:space="preserve">setUpPlayers( )                          </w:t>
+            </w:r>
+          </w:p>
+        </w:tc>
+      </w:tr>
+      <w:tr>
+        <w:trPr>
+          <w:trHeight w:val="286"/>
+        </w:trPr>
+        <w:tc>
+          <w:tcPr>
+            <w:tcW w:w="2192" w:type="dxa"/>
           </w:tcPr>
           <w:p>
             <w:pPr>
@@ -2347,21 +2277,18 @@
               <w:ind w:left="-90" w:right="43"/>
             </w:pPr>
             <w:r>
-              <w:t xml:space="preserve"> </w:t>
-            </w:r>
-            <w:r>
-              <w:t>getRiskPlayerList( )</w:t>
-            </w:r>
-          </w:p>
-        </w:tc>
-      </w:tr>
-      <w:tr>
-        <w:trPr>
-          <w:trHeight w:val="300"/>
-        </w:trPr>
-        <w:tc>
-          <w:tcPr>
-            <w:tcW w:w="2066" w:type="dxa"/>
+              <w:t>getRiskPlayerList ( )</w:t>
+            </w:r>
+          </w:p>
+        </w:tc>
+      </w:tr>
+      <w:tr>
+        <w:trPr>
+          <w:trHeight w:val="305"/>
+        </w:trPr>
+        <w:tc>
+          <w:tcPr>
+            <w:tcW w:w="2192" w:type="dxa"/>
           </w:tcPr>
           <w:p>
             <w:pPr>
@@ -2372,18 +2299,18 @@
               <w:ind w:left="-90"/>
             </w:pPr>
             <w:r>
-              <w:t>getPlayerNameList( )</w:t>
-            </w:r>
-          </w:p>
-        </w:tc>
-      </w:tr>
-      <w:tr>
-        <w:trPr>
-          <w:trHeight w:val="281"/>
-        </w:trPr>
-        <w:tc>
-          <w:tcPr>
-            <w:tcW w:w="2066" w:type="dxa"/>
+              <w:t>setRiskPlayerList ( )</w:t>
+            </w:r>
+          </w:p>
+        </w:tc>
+      </w:tr>
+      <w:tr>
+        <w:trPr>
+          <w:trHeight w:val="286"/>
+        </w:trPr>
+        <w:tc>
+          <w:tcPr>
+            <w:tcW w:w="2192" w:type="dxa"/>
           </w:tcPr>
           <w:p>
             <w:pPr>
@@ -2394,18 +2321,18 @@
               <w:ind w:left="-90"/>
             </w:pPr>
             <w:r>
-              <w:t>setRiskPlayerList( )</w:t>
-            </w:r>
-          </w:p>
-        </w:tc>
-      </w:tr>
-      <w:tr>
-        <w:trPr>
-          <w:trHeight w:val="281"/>
-        </w:trPr>
-        <w:tc>
-          <w:tcPr>
-            <w:tcW w:w="2066" w:type="dxa"/>
+              <w:t>getPlayersNameList( )</w:t>
+            </w:r>
+          </w:p>
+        </w:tc>
+      </w:tr>
+      <w:tr>
+        <w:trPr>
+          <w:trHeight w:val="286"/>
+        </w:trPr>
+        <w:tc>
+          <w:tcPr>
+            <w:tcW w:w="2192" w:type="dxa"/>
           </w:tcPr>
           <w:p>
             <w:pPr>
@@ -2416,42 +2343,36 @@
               <w:ind w:hanging="90"/>
             </w:pPr>
             <w:r>
-              <w:t>setPlayersNameList(</w:t>
-            </w:r>
-            <w:r>
-              <w:t xml:space="preserve"> </w:t>
-            </w:r>
-            <w:r>
-              <w:t>)</w:t>
-            </w:r>
-          </w:p>
-        </w:tc>
-      </w:tr>
-      <w:tr>
-        <w:trPr>
-          <w:trHeight w:val="300"/>
-        </w:trPr>
-        <w:tc>
-          <w:tcPr>
-            <w:tcW w:w="2066" w:type="dxa"/>
-          </w:tcPr>
-          <w:p>
-            <w:pPr>
-              <w:tabs>
-                <w:tab w:val="left" w:pos="4303"/>
-                <w:tab w:val="left" w:pos="4577"/>
-              </w:tabs>
-            </w:pPr>
-          </w:p>
-        </w:tc>
-      </w:tr>
-      <w:tr>
-        <w:trPr>
-          <w:trHeight w:val="300"/>
-        </w:trPr>
-        <w:tc>
-          <w:tcPr>
-            <w:tcW w:w="2066" w:type="dxa"/>
+              <w:t>setPlayersNameList( )</w:t>
+            </w:r>
+          </w:p>
+        </w:tc>
+      </w:tr>
+      <w:tr>
+        <w:trPr>
+          <w:trHeight w:val="305"/>
+        </w:trPr>
+        <w:tc>
+          <w:tcPr>
+            <w:tcW w:w="2192" w:type="dxa"/>
+          </w:tcPr>
+          <w:p>
+            <w:pPr>
+              <w:tabs>
+                <w:tab w:val="left" w:pos="4303"/>
+                <w:tab w:val="left" w:pos="4577"/>
+              </w:tabs>
+            </w:pPr>
+          </w:p>
+        </w:tc>
+      </w:tr>
+      <w:tr>
+        <w:trPr>
+          <w:trHeight w:val="305"/>
+        </w:trPr>
+        <w:tc>
+          <w:tcPr>
+            <w:tcW w:w="2192" w:type="dxa"/>
           </w:tcPr>
           <w:p>
             <w:pPr>
@@ -2468,19 +2389,19 @@
       <w:tblPr>
         <w:tblStyle w:val="TableGrid"/>
         <w:tblW w:w="0" w:type="auto"/>
-        <w:tblInd w:w="198" w:type="dxa"/>
+        <w:tblInd w:w="108" w:type="dxa"/>
         <w:tblLook w:val="04A0"/>
       </w:tblPr>
       <w:tblGrid>
-        <w:gridCol w:w="2051"/>
+        <w:gridCol w:w="2141"/>
       </w:tblGrid>
       <w:tr>
         <w:trPr>
-          <w:trHeight w:val="344"/>
-        </w:trPr>
-        <w:tc>
-          <w:tcPr>
-            <w:tcW w:w="2051" w:type="dxa"/>
+          <w:trHeight w:val="371"/>
+        </w:trPr>
+        <w:tc>
+          <w:tcPr>
+            <w:tcW w:w="2141" w:type="dxa"/>
           </w:tcPr>
           <w:p>
             <w:pPr>
@@ -2495,6 +2416,13 @@
                 <w:b/>
                 <w:color w:val="FF0000"/>
               </w:rPr>
+              <w:t>Risk</w:t>
+            </w:r>
+            <w:r>
+              <w:rPr>
+                <w:b/>
+                <w:color w:val="FF0000"/>
+              </w:rPr>
               <w:t>Reinforcement</w:t>
             </w:r>
           </w:p>
@@ -2511,7 +2439,7 @@
                 <w:bCs/>
                 <w:color w:val="FF0000"/>
               </w:rPr>
-              <w:t xml:space="preserve">     </w:t>
+              <w:t xml:space="preserve">    Phase  </w:t>
             </w:r>
             <w:r>
               <w:rPr>
@@ -2526,11 +2454,11 @@
       </w:tr>
       <w:tr>
         <w:trPr>
-          <w:trHeight w:val="323"/>
-        </w:trPr>
-        <w:tc>
-          <w:tcPr>
-            <w:tcW w:w="2051" w:type="dxa"/>
+          <w:trHeight w:val="348"/>
+        </w:trPr>
+        <w:tc>
+          <w:tcPr>
+            <w:tcW w:w="2141" w:type="dxa"/>
           </w:tcPr>
           <w:p>
             <w:pPr>
@@ -2541,99 +2469,93 @@
               <w:ind w:right="-1061"/>
             </w:pPr>
             <w:r>
-              <w:t>ge</w:t>
-            </w:r>
-            <w:r>
-              <w:t>tReinforcedMap( )</w:t>
-            </w:r>
-          </w:p>
-        </w:tc>
-      </w:tr>
-      <w:tr>
-        <w:trPr>
-          <w:trHeight w:val="344"/>
-        </w:trPr>
-        <w:tc>
-          <w:tcPr>
-            <w:tcW w:w="2051" w:type="dxa"/>
-          </w:tcPr>
-          <w:p>
-            <w:pPr>
-              <w:tabs>
-                <w:tab w:val="left" w:pos="4303"/>
-                <w:tab w:val="left" w:pos="4577"/>
-              </w:tabs>
-            </w:pPr>
-            <w:r>
-              <w:t>calculateArmy(</w:t>
-            </w:r>
-            <w:r>
-              <w:t>)</w:t>
-            </w:r>
-          </w:p>
-        </w:tc>
-      </w:tr>
-      <w:tr>
-        <w:trPr>
-          <w:trHeight w:val="323"/>
-        </w:trPr>
-        <w:tc>
-          <w:tcPr>
-            <w:tcW w:w="2051" w:type="dxa"/>
-          </w:tcPr>
-          <w:p>
-            <w:pPr>
-              <w:tabs>
-                <w:tab w:val="left" w:pos="4303"/>
-                <w:tab w:val="left" w:pos="4577"/>
-              </w:tabs>
-            </w:pPr>
-          </w:p>
-        </w:tc>
-      </w:tr>
-      <w:tr>
-        <w:trPr>
-          <w:trHeight w:val="344"/>
-        </w:trPr>
-        <w:tc>
-          <w:tcPr>
-            <w:tcW w:w="2051" w:type="dxa"/>
-          </w:tcPr>
-          <w:p>
-            <w:pPr>
-              <w:tabs>
-                <w:tab w:val="left" w:pos="4303"/>
-                <w:tab w:val="left" w:pos="4577"/>
-              </w:tabs>
-            </w:pPr>
-          </w:p>
-        </w:tc>
-      </w:tr>
-      <w:tr>
-        <w:trPr>
-          <w:trHeight w:val="323"/>
-        </w:trPr>
-        <w:tc>
-          <w:tcPr>
-            <w:tcW w:w="2051" w:type="dxa"/>
-          </w:tcPr>
-          <w:p>
-            <w:pPr>
-              <w:tabs>
-                <w:tab w:val="left" w:pos="4303"/>
-                <w:tab w:val="left" w:pos="4577"/>
-              </w:tabs>
-            </w:pPr>
-          </w:p>
-        </w:tc>
-      </w:tr>
-      <w:tr>
-        <w:trPr>
-          <w:trHeight w:val="323"/>
-        </w:trPr>
-        <w:tc>
-          <w:tcPr>
-            <w:tcW w:w="2051" w:type="dxa"/>
+              <w:t>calculateArmy ( )</w:t>
+            </w:r>
+          </w:p>
+        </w:tc>
+      </w:tr>
+      <w:tr>
+        <w:trPr>
+          <w:trHeight w:val="371"/>
+        </w:trPr>
+        <w:tc>
+          <w:tcPr>
+            <w:tcW w:w="2141" w:type="dxa"/>
+          </w:tcPr>
+          <w:p>
+            <w:pPr>
+              <w:tabs>
+                <w:tab w:val="left" w:pos="4303"/>
+                <w:tab w:val="left" w:pos="4577"/>
+              </w:tabs>
+            </w:pPr>
+            <w:r>
+              <w:t>CardExchangeView( )</w:t>
+            </w:r>
+          </w:p>
+        </w:tc>
+      </w:tr>
+      <w:tr>
+        <w:trPr>
+          <w:trHeight w:val="348"/>
+        </w:trPr>
+        <w:tc>
+          <w:tcPr>
+            <w:tcW w:w="2141" w:type="dxa"/>
+          </w:tcPr>
+          <w:p>
+            <w:pPr>
+              <w:tabs>
+                <w:tab w:val="left" w:pos="4303"/>
+                <w:tab w:val="left" w:pos="4577"/>
+              </w:tabs>
+            </w:pPr>
+          </w:p>
+        </w:tc>
+      </w:tr>
+      <w:tr>
+        <w:trPr>
+          <w:trHeight w:val="371"/>
+        </w:trPr>
+        <w:tc>
+          <w:tcPr>
+            <w:tcW w:w="2141" w:type="dxa"/>
+          </w:tcPr>
+          <w:p>
+            <w:pPr>
+              <w:tabs>
+                <w:tab w:val="left" w:pos="4303"/>
+                <w:tab w:val="left" w:pos="4577"/>
+              </w:tabs>
+            </w:pPr>
+          </w:p>
+        </w:tc>
+      </w:tr>
+      <w:tr>
+        <w:trPr>
+          <w:trHeight w:val="348"/>
+        </w:trPr>
+        <w:tc>
+          <w:tcPr>
+            <w:tcW w:w="2141" w:type="dxa"/>
+          </w:tcPr>
+          <w:p>
+            <w:pPr>
+              <w:tabs>
+                <w:tab w:val="left" w:pos="4303"/>
+                <w:tab w:val="left" w:pos="4577"/>
+              </w:tabs>
+            </w:pPr>
+          </w:p>
+        </w:tc>
+      </w:tr>
+      <w:tr>
+        <w:trPr>
+          <w:trHeight w:val="348"/>
+        </w:trPr>
+        <w:tc>
+          <w:tcPr>
+            <w:tcW w:w="2141" w:type="dxa"/>
           </w:tcPr>
           <w:p>
             <w:pPr>
@@ -2662,30 +2584,173 @@
         </w:tabs>
       </w:pPr>
     </w:p>
-    <w:p>
-      <w:pPr>
-        <w:tabs>
-          <w:tab w:val="left" w:pos="4303"/>
-          <w:tab w:val="left" w:pos="4577"/>
-        </w:tabs>
-      </w:pPr>
-    </w:p>
-    <w:p>
-      <w:pPr>
-        <w:tabs>
-          <w:tab w:val="left" w:pos="4303"/>
-          <w:tab w:val="left" w:pos="4577"/>
-        </w:tabs>
-      </w:pPr>
-    </w:p>
-    <w:p>
-      <w:pPr>
-        <w:tabs>
-          <w:tab w:val="left" w:pos="4303"/>
-          <w:tab w:val="left" w:pos="4577"/>
-        </w:tabs>
-      </w:pPr>
-    </w:p>
+    <w:tbl>
+      <w:tblPr>
+        <w:tblStyle w:val="TableGrid"/>
+        <w:tblW w:w="0" w:type="auto"/>
+        <w:tblLook w:val="04A0"/>
+      </w:tblPr>
+      <w:tblGrid>
+        <w:gridCol w:w="3261"/>
+      </w:tblGrid>
+      <w:tr>
+        <w:trPr>
+          <w:trHeight w:val="326"/>
+        </w:trPr>
+        <w:tc>
+          <w:tcPr>
+            <w:tcW w:w="3261" w:type="dxa"/>
+          </w:tcPr>
+          <w:p>
+            <w:pPr>
+              <w:jc w:val="center"/>
+              <w:rPr>
+                <w:b/>
+                <w:bCs/>
+                <w:color w:val="FF0000"/>
+              </w:rPr>
+            </w:pPr>
+            <w:r>
+              <w:rPr>
+                <w:b/>
+                <w:bCs/>
+                <w:color w:val="FF0000"/>
+              </w:rPr>
+              <w:t>RiskAttackPhase</w:t>
+            </w:r>
+          </w:p>
+          <w:p>
+            <w:pPr>
+              <w:tabs>
+                <w:tab w:val="left" w:pos="4303"/>
+                <w:tab w:val="left" w:pos="4577"/>
+              </w:tabs>
+            </w:pPr>
+            <w:r>
+              <w:rPr>
+                <w:b/>
+                <w:bCs/>
+                <w:color w:val="FF0000"/>
+              </w:rPr>
+              <w:t xml:space="preserve">           </w:t>
+            </w:r>
+            <w:r>
+              <w:rPr>
+                <w:b/>
+                <w:bCs/>
+                <w:color w:val="FF0000"/>
+              </w:rPr>
+              <w:t>Controller</w:t>
+            </w:r>
+          </w:p>
+        </w:tc>
+      </w:tr>
+      <w:tr>
+        <w:trPr>
+          <w:trHeight w:val="350"/>
+        </w:trPr>
+        <w:tc>
+          <w:tcPr>
+            <w:tcW w:w="3261" w:type="dxa"/>
+          </w:tcPr>
+          <w:p>
+            <w:pPr>
+              <w:tabs>
+                <w:tab w:val="left" w:pos="4303"/>
+                <w:tab w:val="left" w:pos="4577"/>
+              </w:tabs>
+            </w:pPr>
+            <w:r>
+              <w:t>attackPhaseInput( )</w:t>
+            </w:r>
+          </w:p>
+        </w:tc>
+      </w:tr>
+      <w:tr>
+        <w:trPr>
+          <w:trHeight w:val="326"/>
+        </w:trPr>
+        <w:tc>
+          <w:tcPr>
+            <w:tcW w:w="3261" w:type="dxa"/>
+          </w:tcPr>
+          <w:p>
+            <w:pPr>
+              <w:tabs>
+                <w:tab w:val="left" w:pos="4303"/>
+                <w:tab w:val="left" w:pos="4577"/>
+              </w:tabs>
+            </w:pPr>
+            <w:r>
+              <w:t>rollDiceForNormalAttackMode( )</w:t>
+            </w:r>
+          </w:p>
+        </w:tc>
+      </w:tr>
+      <w:tr>
+        <w:trPr>
+          <w:trHeight w:val="350"/>
+        </w:trPr>
+        <w:tc>
+          <w:tcPr>
+            <w:tcW w:w="3261" w:type="dxa"/>
+          </w:tcPr>
+          <w:p>
+            <w:pPr>
+              <w:tabs>
+                <w:tab w:val="left" w:pos="4303"/>
+                <w:tab w:val="left" w:pos="4577"/>
+              </w:tabs>
+            </w:pPr>
+            <w:r>
+              <w:t>rollDice( )</w:t>
+            </w:r>
+          </w:p>
+        </w:tc>
+      </w:tr>
+      <w:tr>
+        <w:trPr>
+          <w:trHeight w:val="326"/>
+        </w:trPr>
+        <w:tc>
+          <w:tcPr>
+            <w:tcW w:w="3261" w:type="dxa"/>
+          </w:tcPr>
+          <w:p>
+            <w:pPr>
+              <w:tabs>
+                <w:tab w:val="left" w:pos="4303"/>
+                <w:tab w:val="left" w:pos="4577"/>
+              </w:tabs>
+            </w:pPr>
+            <w:r>
+              <w:t>rollDice( )</w:t>
+            </w:r>
+          </w:p>
+        </w:tc>
+      </w:tr>
+      <w:tr>
+        <w:trPr>
+          <w:trHeight w:val="350"/>
+        </w:trPr>
+        <w:tc>
+          <w:tcPr>
+            <w:tcW w:w="3261" w:type="dxa"/>
+          </w:tcPr>
+          <w:p>
+            <w:pPr>
+              <w:tabs>
+                <w:tab w:val="left" w:pos="4303"/>
+                <w:tab w:val="left" w:pos="4577"/>
+              </w:tabs>
+            </w:pPr>
+            <w:r>
+              <w:t>rollDiceForAllOutAttackMode( )</w:t>
+            </w:r>
+          </w:p>
+        </w:tc>
+      </w:tr>
+    </w:tbl>
     <w:p>
       <w:pPr>
         <w:tabs>
@@ -2728,15 +2793,17 @@
         <w:tblLook w:val="04A0"/>
       </w:tblPr>
       <w:tblGrid>
-        <w:gridCol w:w="1999"/>
+        <w:gridCol w:w="2084"/>
+        <w:gridCol w:w="22"/>
       </w:tblGrid>
       <w:tr>
         <w:trPr>
-          <w:trHeight w:val="262"/>
-        </w:trPr>
-        <w:tc>
-          <w:tcPr>
-            <w:tcW w:w="1978" w:type="dxa"/>
+          <w:trHeight w:val="272"/>
+        </w:trPr>
+        <w:tc>
+          <w:tcPr>
+            <w:tcW w:w="2106" w:type="dxa"/>
+            <w:gridSpan w:val="2"/>
           </w:tcPr>
           <w:p>
             <w:pPr>
@@ -2753,15 +2820,7 @@
                 <w:bCs/>
                 <w:color w:val="FF0000"/>
               </w:rPr>
-              <w:t>Player</w:t>
-            </w:r>
-            <w:r>
-              <w:rPr>
-                <w:b/>
-                <w:bCs/>
-                <w:color w:val="FF0000"/>
-              </w:rPr>
-              <w:t xml:space="preserve">     </w:t>
+              <w:t xml:space="preserve">RiskPlayer     </w:t>
             </w:r>
           </w:p>
           <w:p>
@@ -2773,35 +2832,34 @@
       </w:tr>
       <w:tr>
         <w:trPr>
-          <w:trHeight w:val="279"/>
-        </w:trPr>
-        <w:tc>
-          <w:tcPr>
-            <w:tcW w:w="1978" w:type="dxa"/>
-          </w:tcPr>
-          <w:p>
-            <w:pPr>
-              <w:tabs>
-                <w:tab w:val="left" w:pos="4303"/>
-                <w:tab w:val="left" w:pos="4577"/>
-              </w:tabs>
-            </w:pPr>
-            <w:r>
-              <w:t xml:space="preserve"> </w:t>
-            </w:r>
-            <w:r>
-              <w:t>String playerId</w:t>
-            </w:r>
-          </w:p>
-        </w:tc>
-      </w:tr>
-      <w:tr>
-        <w:trPr>
-          <w:trHeight w:val="262"/>
-        </w:trPr>
-        <w:tc>
-          <w:tcPr>
-            <w:tcW w:w="1978" w:type="dxa"/>
+          <w:trHeight w:val="289"/>
+        </w:trPr>
+        <w:tc>
+          <w:tcPr>
+            <w:tcW w:w="2106" w:type="dxa"/>
+            <w:gridSpan w:val="2"/>
+          </w:tcPr>
+          <w:p>
+            <w:pPr>
+              <w:tabs>
+                <w:tab w:val="left" w:pos="4303"/>
+                <w:tab w:val="left" w:pos="4577"/>
+              </w:tabs>
+            </w:pPr>
+            <w:r>
+              <w:t xml:space="preserve"> String playerId</w:t>
+            </w:r>
+          </w:p>
+        </w:tc>
+      </w:tr>
+      <w:tr>
+        <w:trPr>
+          <w:trHeight w:val="272"/>
+        </w:trPr>
+        <w:tc>
+          <w:tcPr>
+            <w:tcW w:w="2106" w:type="dxa"/>
+            <w:gridSpan w:val="2"/>
           </w:tcPr>
           <w:p>
             <w:pPr>
@@ -2818,11 +2876,12 @@
       </w:tr>
       <w:tr>
         <w:trPr>
-          <w:trHeight w:val="262"/>
-        </w:trPr>
-        <w:tc>
-          <w:tcPr>
-            <w:tcW w:w="1978" w:type="dxa"/>
+          <w:trHeight w:val="272"/>
+        </w:trPr>
+        <w:tc>
+          <w:tcPr>
+            <w:tcW w:w="2106" w:type="dxa"/>
+            <w:gridSpan w:val="2"/>
           </w:tcPr>
           <w:p>
             <w:pPr>
@@ -2839,11 +2898,12 @@
       </w:tr>
       <w:tr>
         <w:trPr>
-          <w:trHeight w:val="279"/>
-        </w:trPr>
-        <w:tc>
-          <w:tcPr>
-            <w:tcW w:w="1978" w:type="dxa"/>
+          <w:trHeight w:val="289"/>
+        </w:trPr>
+        <w:tc>
+          <w:tcPr>
+            <w:tcW w:w="2106" w:type="dxa"/>
+            <w:gridSpan w:val="2"/>
           </w:tcPr>
           <w:p>
             <w:pPr>
@@ -2860,11 +2920,12 @@
       </w:tr>
       <w:tr>
         <w:trPr>
-          <w:trHeight w:val="262"/>
-        </w:trPr>
-        <w:tc>
-          <w:tcPr>
-            <w:tcW w:w="1978" w:type="dxa"/>
+          <w:trHeight w:val="272"/>
+        </w:trPr>
+        <w:tc>
+          <w:tcPr>
+            <w:tcW w:w="2106" w:type="dxa"/>
+            <w:gridSpan w:val="2"/>
           </w:tcPr>
           <w:p>
             <w:pPr>
@@ -2881,37 +2942,92 @@
       </w:tr>
       <w:tr>
         <w:trPr>
-          <w:trHeight w:val="262"/>
-        </w:trPr>
-        <w:tc>
-          <w:tcPr>
-            <w:tcW w:w="1978" w:type="dxa"/>
-          </w:tcPr>
-          <w:p>
-            <w:pPr>
-              <w:tabs>
-                <w:tab w:val="left" w:pos="4303"/>
-                <w:tab w:val="left" w:pos="4577"/>
-              </w:tabs>
-            </w:pPr>
-          </w:p>
-        </w:tc>
-      </w:tr>
-      <w:tr>
-        <w:trPr>
-          <w:trHeight w:val="279"/>
-        </w:trPr>
-        <w:tc>
-          <w:tcPr>
-            <w:tcW w:w="1978" w:type="dxa"/>
-          </w:tcPr>
-          <w:p>
-            <w:pPr>
-              <w:tabs>
-                <w:tab w:val="left" w:pos="4303"/>
-                <w:tab w:val="left" w:pos="4577"/>
-              </w:tabs>
-            </w:pPr>
+          <w:trHeight w:val="272"/>
+        </w:trPr>
+        <w:tc>
+          <w:tcPr>
+            <w:tcW w:w="2106" w:type="dxa"/>
+            <w:gridSpan w:val="2"/>
+          </w:tcPr>
+          <w:p>
+            <w:pPr>
+              <w:tabs>
+                <w:tab w:val="left" w:pos="4303"/>
+                <w:tab w:val="left" w:pos="4577"/>
+              </w:tabs>
+            </w:pPr>
+            <w:r>
+              <w:t>int  cardArmies</w:t>
+            </w:r>
+          </w:p>
+        </w:tc>
+      </w:tr>
+      <w:tr>
+        <w:trPr>
+          <w:gridAfter w:val="1"/>
+          <w:wAfter w:w="22" w:type="dxa"/>
+          <w:trHeight w:val="289"/>
+        </w:trPr>
+        <w:tc>
+          <w:tcPr>
+            <w:tcW w:w="2084" w:type="dxa"/>
+          </w:tcPr>
+          <w:p>
+            <w:pPr>
+              <w:tabs>
+                <w:tab w:val="left" w:pos="4303"/>
+                <w:tab w:val="left" w:pos="4577"/>
+              </w:tabs>
+            </w:pPr>
+            <w:r>
+              <w:t>ArrayList cardOwned</w:t>
+            </w:r>
+          </w:p>
+        </w:tc>
+      </w:tr>
+      <w:tr>
+        <w:trPr>
+          <w:gridAfter w:val="1"/>
+          <w:wAfter w:w="22" w:type="dxa"/>
+          <w:trHeight w:val="289"/>
+        </w:trPr>
+        <w:tc>
+          <w:tcPr>
+            <w:tcW w:w="2084" w:type="dxa"/>
+          </w:tcPr>
+          <w:p>
+            <w:pPr>
+              <w:tabs>
+                <w:tab w:val="left" w:pos="4303"/>
+                <w:tab w:val="left" w:pos="4577"/>
+              </w:tabs>
+            </w:pPr>
+            <w:r>
+              <w:t>int cardViewCount</w:t>
+            </w:r>
+          </w:p>
+        </w:tc>
+      </w:tr>
+      <w:tr>
+        <w:trPr>
+          <w:gridAfter w:val="1"/>
+          <w:wAfter w:w="22" w:type="dxa"/>
+          <w:trHeight w:val="289"/>
+        </w:trPr>
+        <w:tc>
+          <w:tcPr>
+            <w:tcW w:w="2084" w:type="dxa"/>
+          </w:tcPr>
+          <w:p>
+            <w:pPr>
+              <w:tabs>
+                <w:tab w:val="left" w:pos="4303"/>
+                <w:tab w:val="left" w:pos="4577"/>
+              </w:tabs>
+            </w:pPr>
+            <w:r>
+              <w:t>ArrayList cardviewObservers</w:t>
+            </w:r>
           </w:p>
         </w:tc>
       </w:tr>
@@ -2924,15 +3040,15 @@
         <w:tblLook w:val="04A0"/>
       </w:tblPr>
       <w:tblGrid>
-        <w:gridCol w:w="2258"/>
+        <w:gridCol w:w="2168"/>
       </w:tblGrid>
       <w:tr>
         <w:trPr>
-          <w:trHeight w:val="283"/>
-        </w:trPr>
-        <w:tc>
-          <w:tcPr>
-            <w:tcW w:w="2258" w:type="dxa"/>
+          <w:trHeight w:val="293"/>
+        </w:trPr>
+        <w:tc>
+          <w:tcPr>
+            <w:tcW w:w="2168" w:type="dxa"/>
           </w:tcPr>
           <w:p>
             <w:pPr>
@@ -2949,23 +3065,7 @@
                 <w:bCs/>
                 <w:color w:val="FF0000"/>
               </w:rPr>
-              <w:t>Ter</w:t>
-            </w:r>
-            <w:r>
-              <w:rPr>
-                <w:b/>
-                <w:bCs/>
-                <w:color w:val="FF0000"/>
-              </w:rPr>
-              <w:t>r</w:t>
-            </w:r>
-            <w:r>
-              <w:rPr>
-                <w:b/>
-                <w:bCs/>
-                <w:color w:val="FF0000"/>
-              </w:rPr>
-              <w:t>itory</w:t>
+              <w:t>RiskTerritory</w:t>
             </w:r>
           </w:p>
           <w:p>
@@ -2988,38 +3088,32 @@
       </w:tr>
       <w:tr>
         <w:trPr>
-          <w:trHeight w:val="303"/>
-        </w:trPr>
-        <w:tc>
-          <w:tcPr>
-            <w:tcW w:w="2258" w:type="dxa"/>
-          </w:tcPr>
-          <w:p>
-            <w:pPr>
-              <w:tabs>
-                <w:tab w:val="left" w:pos="4303"/>
-                <w:tab w:val="left" w:pos="4577"/>
-              </w:tabs>
-            </w:pPr>
-            <w:r>
-              <w:t xml:space="preserve"> </w:t>
-            </w:r>
-            <w:r>
-              <w:t>String territoryId</w:t>
-            </w:r>
-            <w:r>
-              <w:t xml:space="preserve">                              </w:t>
-            </w:r>
-          </w:p>
-        </w:tc>
-      </w:tr>
-      <w:tr>
-        <w:trPr>
-          <w:trHeight w:val="283"/>
-        </w:trPr>
-        <w:tc>
-          <w:tcPr>
-            <w:tcW w:w="2258" w:type="dxa"/>
+          <w:trHeight w:val="314"/>
+        </w:trPr>
+        <w:tc>
+          <w:tcPr>
+            <w:tcW w:w="2168" w:type="dxa"/>
+          </w:tcPr>
+          <w:p>
+            <w:pPr>
+              <w:tabs>
+                <w:tab w:val="left" w:pos="4303"/>
+                <w:tab w:val="left" w:pos="4577"/>
+              </w:tabs>
+            </w:pPr>
+            <w:r>
+              <w:t xml:space="preserve"> String territoryId                              </w:t>
+            </w:r>
+          </w:p>
+        </w:tc>
+      </w:tr>
+      <w:tr>
+        <w:trPr>
+          <w:trHeight w:val="293"/>
+        </w:trPr>
+        <w:tc>
+          <w:tcPr>
+            <w:tcW w:w="2168" w:type="dxa"/>
           </w:tcPr>
           <w:p>
             <w:pPr>
@@ -3030,21 +3124,18 @@
               <w:ind w:right="43"/>
             </w:pPr>
             <w:r>
-              <w:t xml:space="preserve"> </w:t>
-            </w:r>
-            <w:r>
-              <w:t>String territoryName</w:t>
-            </w:r>
-          </w:p>
-        </w:tc>
-      </w:tr>
-      <w:tr>
-        <w:trPr>
-          <w:trHeight w:val="303"/>
-        </w:trPr>
-        <w:tc>
-          <w:tcPr>
-            <w:tcW w:w="2258" w:type="dxa"/>
+              <w:t xml:space="preserve"> String territoryName</w:t>
+            </w:r>
+          </w:p>
+        </w:tc>
+      </w:tr>
+      <w:tr>
+        <w:trPr>
+          <w:trHeight w:val="314"/>
+        </w:trPr>
+        <w:tc>
+          <w:tcPr>
+            <w:tcW w:w="2168" w:type="dxa"/>
           </w:tcPr>
           <w:p>
             <w:pPr>
@@ -3061,11 +3152,11 @@
       </w:tr>
       <w:tr>
         <w:trPr>
-          <w:trHeight w:val="283"/>
-        </w:trPr>
-        <w:tc>
-          <w:tcPr>
-            <w:tcW w:w="2258" w:type="dxa"/>
+          <w:trHeight w:val="293"/>
+        </w:trPr>
+        <w:tc>
+          <w:tcPr>
+            <w:tcW w:w="2168" w:type="dxa"/>
           </w:tcPr>
           <w:p>
             <w:pPr>
@@ -3082,35 +3173,32 @@
       </w:tr>
       <w:tr>
         <w:trPr>
-          <w:trHeight w:val="283"/>
-        </w:trPr>
-        <w:tc>
-          <w:tcPr>
-            <w:tcW w:w="2258" w:type="dxa"/>
-          </w:tcPr>
-          <w:p>
-            <w:pPr>
-              <w:tabs>
-                <w:tab w:val="left" w:pos="4303"/>
-                <w:tab w:val="left" w:pos="4577"/>
-              </w:tabs>
-            </w:pPr>
-            <w:r>
-              <w:t>i</w:t>
-            </w:r>
-            <w:r>
-              <w:t>nt continentId</w:t>
-            </w:r>
-          </w:p>
-        </w:tc>
-      </w:tr>
-      <w:tr>
-        <w:trPr>
-          <w:trHeight w:val="303"/>
-        </w:trPr>
-        <w:tc>
-          <w:tcPr>
-            <w:tcW w:w="2258" w:type="dxa"/>
+          <w:trHeight w:val="293"/>
+        </w:trPr>
+        <w:tc>
+          <w:tcPr>
+            <w:tcW w:w="2168" w:type="dxa"/>
+          </w:tcPr>
+          <w:p>
+            <w:pPr>
+              <w:tabs>
+                <w:tab w:val="left" w:pos="4303"/>
+                <w:tab w:val="left" w:pos="4577"/>
+              </w:tabs>
+            </w:pPr>
+            <w:r>
+              <w:t>int continentId</w:t>
+            </w:r>
+          </w:p>
+        </w:tc>
+      </w:tr>
+      <w:tr>
+        <w:trPr>
+          <w:trHeight w:val="314"/>
+        </w:trPr>
+        <w:tc>
+          <w:tcPr>
+            <w:tcW w:w="2168" w:type="dxa"/>
           </w:tcPr>
           <w:p>
             <w:pPr>
@@ -3127,11 +3215,11 @@
       </w:tr>
       <w:tr>
         <w:trPr>
-          <w:trHeight w:val="303"/>
-        </w:trPr>
-        <w:tc>
-          <w:tcPr>
-            <w:tcW w:w="2258" w:type="dxa"/>
+          <w:trHeight w:val="314"/>
+        </w:trPr>
+        <w:tc>
+          <w:tcPr>
+            <w:tcW w:w="2168" w:type="dxa"/>
           </w:tcPr>
           <w:p>
             <w:pPr>
@@ -3155,15 +3243,15 @@
         <w:tblLook w:val="04A0"/>
       </w:tblPr>
       <w:tblGrid>
-        <w:gridCol w:w="2310"/>
+        <w:gridCol w:w="2184"/>
       </w:tblGrid>
       <w:tr>
         <w:trPr>
-          <w:trHeight w:val="291"/>
-        </w:trPr>
-        <w:tc>
-          <w:tcPr>
-            <w:tcW w:w="2310" w:type="dxa"/>
+          <w:trHeight w:val="293"/>
+        </w:trPr>
+        <w:tc>
+          <w:tcPr>
+            <w:tcW w:w="2184" w:type="dxa"/>
           </w:tcPr>
           <w:p>
             <w:pPr>
@@ -3180,7 +3268,7 @@
                 <w:bCs/>
                 <w:color w:val="FF0000"/>
               </w:rPr>
-              <w:t>Continent</w:t>
+              <w:t>RiskContinent</w:t>
             </w:r>
           </w:p>
           <w:p>
@@ -3203,38 +3291,32 @@
       </w:tr>
       <w:tr>
         <w:trPr>
-          <w:trHeight w:val="311"/>
-        </w:trPr>
-        <w:tc>
-          <w:tcPr>
-            <w:tcW w:w="2310" w:type="dxa"/>
-          </w:tcPr>
-          <w:p>
-            <w:pPr>
-              <w:tabs>
-                <w:tab w:val="left" w:pos="4303"/>
-                <w:tab w:val="left" w:pos="4577"/>
-              </w:tabs>
-            </w:pPr>
-            <w:r>
-              <w:t xml:space="preserve"> </w:t>
-            </w:r>
-            <w:r>
-              <w:t>String continentId</w:t>
-            </w:r>
-            <w:r>
-              <w:t xml:space="preserve">                              </w:t>
-            </w:r>
-          </w:p>
-        </w:tc>
-      </w:tr>
-      <w:tr>
-        <w:trPr>
-          <w:trHeight w:val="291"/>
-        </w:trPr>
-        <w:tc>
-          <w:tcPr>
-            <w:tcW w:w="2310" w:type="dxa"/>
+          <w:trHeight w:val="313"/>
+        </w:trPr>
+        <w:tc>
+          <w:tcPr>
+            <w:tcW w:w="2184" w:type="dxa"/>
+          </w:tcPr>
+          <w:p>
+            <w:pPr>
+              <w:tabs>
+                <w:tab w:val="left" w:pos="4303"/>
+                <w:tab w:val="left" w:pos="4577"/>
+              </w:tabs>
+            </w:pPr>
+            <w:r>
+              <w:t xml:space="preserve"> String continentId                              </w:t>
+            </w:r>
+          </w:p>
+        </w:tc>
+      </w:tr>
+      <w:tr>
+        <w:trPr>
+          <w:trHeight w:val="293"/>
+        </w:trPr>
+        <w:tc>
+          <w:tcPr>
+            <w:tcW w:w="2184" w:type="dxa"/>
           </w:tcPr>
           <w:p>
             <w:pPr>
@@ -3245,21 +3327,18 @@
               <w:ind w:right="43"/>
             </w:pPr>
             <w:r>
-              <w:t xml:space="preserve"> </w:t>
-            </w:r>
-            <w:r>
-              <w:t>String continentName</w:t>
-            </w:r>
-          </w:p>
-        </w:tc>
-      </w:tr>
-      <w:tr>
-        <w:trPr>
-          <w:trHeight w:val="311"/>
-        </w:trPr>
-        <w:tc>
-          <w:tcPr>
-            <w:tcW w:w="2310" w:type="dxa"/>
+              <w:t xml:space="preserve"> String continentName</w:t>
+            </w:r>
+          </w:p>
+        </w:tc>
+      </w:tr>
+      <w:tr>
+        <w:trPr>
+          <w:trHeight w:val="313"/>
+        </w:trPr>
+        <w:tc>
+          <w:tcPr>
+            <w:tcW w:w="2184" w:type="dxa"/>
           </w:tcPr>
           <w:p>
             <w:pPr>
@@ -3276,11 +3355,11 @@
       </w:tr>
       <w:tr>
         <w:trPr>
-          <w:trHeight w:val="291"/>
-        </w:trPr>
-        <w:tc>
-          <w:tcPr>
-            <w:tcW w:w="2310" w:type="dxa"/>
+          <w:trHeight w:val="293"/>
+        </w:trPr>
+        <w:tc>
+          <w:tcPr>
+            <w:tcW w:w="2184" w:type="dxa"/>
           </w:tcPr>
           <w:p>
             <w:pPr>
@@ -3297,47 +3376,47 @@
       </w:tr>
       <w:tr>
         <w:trPr>
-          <w:trHeight w:val="291"/>
-        </w:trPr>
-        <w:tc>
-          <w:tcPr>
-            <w:tcW w:w="2310" w:type="dxa"/>
-          </w:tcPr>
-          <w:p>
-            <w:pPr>
-              <w:tabs>
-                <w:tab w:val="left" w:pos="4303"/>
-                <w:tab w:val="left" w:pos="4577"/>
-              </w:tabs>
-            </w:pPr>
-          </w:p>
-        </w:tc>
-      </w:tr>
-      <w:tr>
-        <w:trPr>
-          <w:trHeight w:val="311"/>
-        </w:trPr>
-        <w:tc>
-          <w:tcPr>
-            <w:tcW w:w="2310" w:type="dxa"/>
-          </w:tcPr>
-          <w:p>
-            <w:pPr>
-              <w:tabs>
-                <w:tab w:val="left" w:pos="4303"/>
-                <w:tab w:val="left" w:pos="4577"/>
-              </w:tabs>
-            </w:pPr>
-          </w:p>
-        </w:tc>
-      </w:tr>
-      <w:tr>
-        <w:trPr>
-          <w:trHeight w:val="311"/>
-        </w:trPr>
-        <w:tc>
-          <w:tcPr>
-            <w:tcW w:w="2310" w:type="dxa"/>
+          <w:trHeight w:val="293"/>
+        </w:trPr>
+        <w:tc>
+          <w:tcPr>
+            <w:tcW w:w="2184" w:type="dxa"/>
+          </w:tcPr>
+          <w:p>
+            <w:pPr>
+              <w:tabs>
+                <w:tab w:val="left" w:pos="4303"/>
+                <w:tab w:val="left" w:pos="4577"/>
+              </w:tabs>
+            </w:pPr>
+          </w:p>
+        </w:tc>
+      </w:tr>
+      <w:tr>
+        <w:trPr>
+          <w:trHeight w:val="313"/>
+        </w:trPr>
+        <w:tc>
+          <w:tcPr>
+            <w:tcW w:w="2184" w:type="dxa"/>
+          </w:tcPr>
+          <w:p>
+            <w:pPr>
+              <w:tabs>
+                <w:tab w:val="left" w:pos="4303"/>
+                <w:tab w:val="left" w:pos="4577"/>
+              </w:tabs>
+            </w:pPr>
+          </w:p>
+        </w:tc>
+      </w:tr>
+      <w:tr>
+        <w:trPr>
+          <w:trHeight w:val="313"/>
+        </w:trPr>
+        <w:tc>
+          <w:tcPr>
+            <w:tcW w:w="2184" w:type="dxa"/>
           </w:tcPr>
           <w:p>
             <w:pPr>
@@ -3357,9 +3436,6 @@
           <w:tab w:val="left" w:pos="4577"/>
         </w:tabs>
       </w:pPr>
-      <w:r>
-        <w:t xml:space="preserve">  </w:t>
-      </w:r>
     </w:p>
     <w:p>
       <w:pPr>
@@ -3368,6 +3444,9 @@
           <w:tab w:val="left" w:pos="4577"/>
         </w:tabs>
       </w:pPr>
+      <w:r>
+        <w:t xml:space="preserve">   </w:t>
+      </w:r>
     </w:p>
     <w:p>
       <w:pPr>
@@ -3376,12 +3455,6 @@
           <w:tab w:val="left" w:pos="4577"/>
         </w:tabs>
       </w:pPr>
-      <w:r>
-        <w:t xml:space="preserve"> </w:t>
-      </w:r>
-      <w:r>
-        <w:t xml:space="preserve">  </w:t>
-      </w:r>
     </w:p>
     <w:p>
       <w:pPr>
@@ -3390,6 +3463,9 @@
           <w:tab w:val="left" w:pos="4577"/>
         </w:tabs>
       </w:pPr>
+      <w:r>
+        <w:t xml:space="preserve">                 </w:t>
+      </w:r>
     </w:p>
     <w:p>
       <w:pPr>
@@ -3399,9 +3475,602 @@
         </w:tabs>
       </w:pPr>
       <w:r>
-        <w:t xml:space="preserve">                 </w:t>
-      </w:r>
-    </w:p>
+        <w:tab/>
+      </w:r>
+      <w:r>
+        <w:tab/>
+      </w:r>
+    </w:p>
+    <w:p>
+      <w:pPr>
+        <w:tabs>
+          <w:tab w:val="left" w:pos="4577"/>
+        </w:tabs>
+      </w:pPr>
+      <w:r>
+        <w:t xml:space="preserve">     </w:t>
+      </w:r>
+    </w:p>
+    <w:p>
+      <w:pPr>
+        <w:rPr>
+          <w:rFonts w:ascii="Times New Roman" w:hAnsi="Times New Roman" w:cs="Times New Roman"/>
+          <w:b/>
+          <w:sz w:val="24"/>
+          <w:szCs w:val="24"/>
+          <w:u w:val="single"/>
+        </w:rPr>
+      </w:pPr>
+      <w:bookmarkStart w:id="0" w:name="_GoBack"/>
+      <w:bookmarkEnd w:id="0"/>
+    </w:p>
+    <w:p>
+      <w:pPr>
+        <w:rPr>
+          <w:rFonts w:ascii="Times New Roman" w:hAnsi="Times New Roman" w:cs="Times New Roman"/>
+          <w:b/>
+          <w:sz w:val="24"/>
+          <w:szCs w:val="24"/>
+          <w:u w:val="single"/>
+        </w:rPr>
+      </w:pPr>
+    </w:p>
+    <w:p>
+      <w:pPr>
+        <w:rPr>
+          <w:rFonts w:ascii="Times New Roman" w:hAnsi="Times New Roman" w:cs="Times New Roman"/>
+          <w:b/>
+          <w:sz w:val="24"/>
+          <w:szCs w:val="24"/>
+          <w:u w:val="single"/>
+        </w:rPr>
+      </w:pPr>
+    </w:p>
+    <w:p>
+      <w:pPr>
+        <w:rPr>
+          <w:rFonts w:ascii="Times New Roman" w:hAnsi="Times New Roman" w:cs="Times New Roman"/>
+          <w:b/>
+          <w:sz w:val="24"/>
+          <w:szCs w:val="24"/>
+          <w:u w:val="single"/>
+        </w:rPr>
+      </w:pPr>
+    </w:p>
+    <w:tbl>
+      <w:tblPr>
+        <w:tblStyle w:val="TableGrid"/>
+        <w:tblpPr w:leftFromText="180" w:rightFromText="180" w:vertAnchor="text" w:tblpY="1"/>
+        <w:tblOverlap w:val="never"/>
+        <w:tblW w:w="0" w:type="auto"/>
+        <w:tblLook w:val="04A0"/>
+      </w:tblPr>
+      <w:tblGrid>
+        <w:gridCol w:w="3011"/>
+      </w:tblGrid>
+      <w:tr>
+        <w:trPr>
+          <w:trHeight w:val="307"/>
+        </w:trPr>
+        <w:tc>
+          <w:tcPr>
+            <w:tcW w:w="3011" w:type="dxa"/>
+          </w:tcPr>
+          <w:p>
+            <w:pPr>
+              <w:tabs>
+                <w:tab w:val="left" w:pos="4303"/>
+                <w:tab w:val="left" w:pos="4577"/>
+              </w:tabs>
+              <w:rPr>
+                <w:b/>
+                <w:bCs/>
+                <w:color w:val="FF0000"/>
+              </w:rPr>
+            </w:pPr>
+            <w:r>
+              <w:rPr>
+                <w:b/>
+                <w:bCs/>
+                <w:color w:val="FF0000"/>
+              </w:rPr>
+              <w:t xml:space="preserve">             RiskDomination</w:t>
+            </w:r>
+          </w:p>
+          <w:p>
+            <w:pPr>
+              <w:tabs>
+                <w:tab w:val="left" w:pos="4303"/>
+                <w:tab w:val="left" w:pos="4577"/>
+              </w:tabs>
+            </w:pPr>
+          </w:p>
+        </w:tc>
+      </w:tr>
+      <w:tr>
+        <w:trPr>
+          <w:trHeight w:val="330"/>
+        </w:trPr>
+        <w:tc>
+          <w:tcPr>
+            <w:tcW w:w="3011" w:type="dxa"/>
+          </w:tcPr>
+          <w:p>
+            <w:pPr>
+              <w:tabs>
+                <w:tab w:val="left" w:pos="4303"/>
+                <w:tab w:val="left" w:pos="4577"/>
+              </w:tabs>
+            </w:pPr>
+            <w:r>
+              <w:t>String percentMapContr</w:t>
+            </w:r>
+          </w:p>
+        </w:tc>
+      </w:tr>
+      <w:tr>
+        <w:trPr>
+          <w:trHeight w:val="330"/>
+        </w:trPr>
+        <w:tc>
+          <w:tcPr>
+            <w:tcW w:w="3011" w:type="dxa"/>
+          </w:tcPr>
+          <w:p>
+            <w:pPr>
+              <w:tabs>
+                <w:tab w:val="left" w:pos="4303"/>
+                <w:tab w:val="left" w:pos="4577"/>
+              </w:tabs>
+            </w:pPr>
+            <w:r>
+              <w:t>ArrayList continentsContr</w:t>
+            </w:r>
+          </w:p>
+        </w:tc>
+      </w:tr>
+      <w:tr>
+        <w:trPr>
+          <w:trHeight w:val="307"/>
+        </w:trPr>
+        <w:tc>
+          <w:tcPr>
+            <w:tcW w:w="3011" w:type="dxa"/>
+          </w:tcPr>
+          <w:p>
+            <w:pPr>
+              <w:tabs>
+                <w:tab w:val="left" w:pos="4303"/>
+                <w:tab w:val="left" w:pos="4577"/>
+              </w:tabs>
+            </w:pPr>
+            <w:r>
+              <w:t>Int armiesOwned</w:t>
+            </w:r>
+          </w:p>
+        </w:tc>
+      </w:tr>
+      <w:tr>
+        <w:trPr>
+          <w:trHeight w:val="330"/>
+        </w:trPr>
+        <w:tc>
+          <w:tcPr>
+            <w:tcW w:w="3011" w:type="dxa"/>
+          </w:tcPr>
+          <w:p>
+            <w:pPr>
+              <w:tabs>
+                <w:tab w:val="left" w:pos="4303"/>
+                <w:tab w:val="left" w:pos="4577"/>
+              </w:tabs>
+            </w:pPr>
+            <w:r>
+              <w:t>ArrayList dominationObservers</w:t>
+            </w:r>
+          </w:p>
+        </w:tc>
+      </w:tr>
+      <w:tr>
+        <w:trPr>
+          <w:trHeight w:val="330"/>
+        </w:trPr>
+        <w:tc>
+          <w:tcPr>
+            <w:tcW w:w="3011" w:type="dxa"/>
+          </w:tcPr>
+          <w:p>
+            <w:pPr>
+              <w:tabs>
+                <w:tab w:val="left" w:pos="4303"/>
+                <w:tab w:val="left" w:pos="4577"/>
+              </w:tabs>
+            </w:pPr>
+          </w:p>
+        </w:tc>
+      </w:tr>
+      <w:tr>
+        <w:trPr>
+          <w:trHeight w:val="307"/>
+        </w:trPr>
+        <w:tc>
+          <w:tcPr>
+            <w:tcW w:w="3011" w:type="dxa"/>
+          </w:tcPr>
+          <w:p>
+            <w:pPr>
+              <w:tabs>
+                <w:tab w:val="left" w:pos="4303"/>
+                <w:tab w:val="left" w:pos="4577"/>
+              </w:tabs>
+            </w:pPr>
+          </w:p>
+        </w:tc>
+      </w:tr>
+      <w:tr>
+        <w:trPr>
+          <w:trHeight w:val="330"/>
+        </w:trPr>
+        <w:tc>
+          <w:tcPr>
+            <w:tcW w:w="3011" w:type="dxa"/>
+          </w:tcPr>
+          <w:p>
+            <w:pPr>
+              <w:tabs>
+                <w:tab w:val="left" w:pos="4303"/>
+                <w:tab w:val="left" w:pos="4577"/>
+              </w:tabs>
+            </w:pPr>
+          </w:p>
+        </w:tc>
+      </w:tr>
+    </w:tbl>
+    <w:tbl>
+      <w:tblPr>
+        <w:tblStyle w:val="TableGrid"/>
+        <w:tblpPr w:leftFromText="180" w:rightFromText="180" w:vertAnchor="text" w:horzAnchor="page" w:tblpX="3254" w:tblpY="22"/>
+        <w:tblW w:w="0" w:type="auto"/>
+        <w:tblLook w:val="04A0"/>
+      </w:tblPr>
+      <w:tblGrid>
+        <w:gridCol w:w="3260"/>
+      </w:tblGrid>
+      <w:tr>
+        <w:trPr>
+          <w:trHeight w:val="311"/>
+        </w:trPr>
+        <w:tc>
+          <w:tcPr>
+            <w:tcW w:w="3260" w:type="dxa"/>
+          </w:tcPr>
+          <w:p>
+            <w:pPr>
+              <w:jc w:val="center"/>
+              <w:rPr>
+                <w:b/>
+                <w:bCs/>
+                <w:color w:val="FF0000"/>
+              </w:rPr>
+            </w:pPr>
+            <w:r>
+              <w:rPr>
+                <w:b/>
+                <w:bCs/>
+                <w:color w:val="FF0000"/>
+              </w:rPr>
+              <w:t>RiskPhase</w:t>
+            </w:r>
+          </w:p>
+          <w:p>
+            <w:pPr>
+              <w:tabs>
+                <w:tab w:val="left" w:pos="4303"/>
+                <w:tab w:val="left" w:pos="4577"/>
+              </w:tabs>
+            </w:pPr>
+            <w:r>
+              <w:rPr>
+                <w:b/>
+                <w:bCs/>
+                <w:color w:val="FF0000"/>
+              </w:rPr>
+              <w:t xml:space="preserve">    </w:t>
+            </w:r>
+          </w:p>
+        </w:tc>
+      </w:tr>
+      <w:tr>
+        <w:trPr>
+          <w:trHeight w:val="333"/>
+        </w:trPr>
+        <w:tc>
+          <w:tcPr>
+            <w:tcW w:w="3260" w:type="dxa"/>
+          </w:tcPr>
+          <w:p>
+            <w:pPr>
+              <w:tabs>
+                <w:tab w:val="left" w:pos="4303"/>
+                <w:tab w:val="left" w:pos="4577"/>
+              </w:tabs>
+            </w:pPr>
+            <w:r>
+              <w:t xml:space="preserve"> RiskPhaseType currentGamePhase                              </w:t>
+            </w:r>
+          </w:p>
+        </w:tc>
+      </w:tr>
+      <w:tr>
+        <w:trPr>
+          <w:trHeight w:val="311"/>
+        </w:trPr>
+        <w:tc>
+          <w:tcPr>
+            <w:tcW w:w="3260" w:type="dxa"/>
+          </w:tcPr>
+          <w:p>
+            <w:pPr>
+              <w:tabs>
+                <w:tab w:val="left" w:pos="4303"/>
+                <w:tab w:val="left" w:pos="4577"/>
+              </w:tabs>
+              <w:ind w:right="43"/>
+            </w:pPr>
+            <w:r>
+              <w:t xml:space="preserve"> String currentPlayerName</w:t>
+            </w:r>
+          </w:p>
+        </w:tc>
+      </w:tr>
+      <w:tr>
+        <w:trPr>
+          <w:trHeight w:val="333"/>
+        </w:trPr>
+        <w:tc>
+          <w:tcPr>
+            <w:tcW w:w="3260" w:type="dxa"/>
+          </w:tcPr>
+          <w:p>
+            <w:pPr>
+              <w:tabs>
+                <w:tab w:val="left" w:pos="4303"/>
+                <w:tab w:val="left" w:pos="4577"/>
+              </w:tabs>
+            </w:pPr>
+            <w:r>
+              <w:t>String currentAction</w:t>
+            </w:r>
+          </w:p>
+        </w:tc>
+      </w:tr>
+      <w:tr>
+        <w:trPr>
+          <w:trHeight w:val="311"/>
+        </w:trPr>
+        <w:tc>
+          <w:tcPr>
+            <w:tcW w:w="3260" w:type="dxa"/>
+          </w:tcPr>
+          <w:p>
+            <w:pPr>
+              <w:tabs>
+                <w:tab w:val="left" w:pos="4303"/>
+                <w:tab w:val="left" w:pos="4577"/>
+              </w:tabs>
+            </w:pPr>
+            <w:r>
+              <w:t>ArrayList riskPhaseObservers</w:t>
+            </w:r>
+          </w:p>
+        </w:tc>
+      </w:tr>
+      <w:tr>
+        <w:trPr>
+          <w:trHeight w:val="311"/>
+        </w:trPr>
+        <w:tc>
+          <w:tcPr>
+            <w:tcW w:w="3260" w:type="dxa"/>
+          </w:tcPr>
+          <w:p>
+            <w:pPr>
+              <w:tabs>
+                <w:tab w:val="left" w:pos="4303"/>
+                <w:tab w:val="left" w:pos="4577"/>
+              </w:tabs>
+            </w:pPr>
+          </w:p>
+        </w:tc>
+      </w:tr>
+      <w:tr>
+        <w:trPr>
+          <w:trHeight w:val="333"/>
+        </w:trPr>
+        <w:tc>
+          <w:tcPr>
+            <w:tcW w:w="3260" w:type="dxa"/>
+          </w:tcPr>
+          <w:p>
+            <w:pPr>
+              <w:tabs>
+                <w:tab w:val="left" w:pos="4303"/>
+                <w:tab w:val="left" w:pos="4577"/>
+              </w:tabs>
+            </w:pPr>
+          </w:p>
+        </w:tc>
+      </w:tr>
+      <w:tr>
+        <w:trPr>
+          <w:trHeight w:val="333"/>
+        </w:trPr>
+        <w:tc>
+          <w:tcPr>
+            <w:tcW w:w="3260" w:type="dxa"/>
+          </w:tcPr>
+          <w:p>
+            <w:pPr>
+              <w:tabs>
+                <w:tab w:val="left" w:pos="4303"/>
+                <w:tab w:val="left" w:pos="4577"/>
+              </w:tabs>
+            </w:pPr>
+          </w:p>
+        </w:tc>
+      </w:tr>
+    </w:tbl>
+    <w:tbl>
+      <w:tblPr>
+        <w:tblStyle w:val="TableGrid"/>
+        <w:tblpPr w:leftFromText="180" w:rightFromText="180" w:vertAnchor="text" w:horzAnchor="margin" w:tblpXSpec="right" w:tblpY="90"/>
+        <w:tblW w:w="0" w:type="auto"/>
+        <w:tblLook w:val="04A0"/>
+      </w:tblPr>
+      <w:tblGrid>
+        <w:gridCol w:w="2184"/>
+      </w:tblGrid>
+      <w:tr>
+        <w:trPr>
+          <w:trHeight w:val="293"/>
+        </w:trPr>
+        <w:tc>
+          <w:tcPr>
+            <w:tcW w:w="2184" w:type="dxa"/>
+          </w:tcPr>
+          <w:p>
+            <w:pPr>
+              <w:rPr>
+                <w:b/>
+                <w:bCs/>
+                <w:color w:val="FF0000"/>
+              </w:rPr>
+            </w:pPr>
+            <w:r>
+              <w:rPr>
+                <w:b/>
+                <w:bCs/>
+                <w:color w:val="FF0000"/>
+              </w:rPr>
+              <w:t xml:space="preserve">       RiskPhaseType</w:t>
+            </w:r>
+          </w:p>
+          <w:p>
+            <w:pPr>
+              <w:tabs>
+                <w:tab w:val="left" w:pos="4303"/>
+                <w:tab w:val="left" w:pos="4577"/>
+              </w:tabs>
+            </w:pPr>
+            <w:r>
+              <w:rPr>
+                <w:b/>
+                <w:bCs/>
+                <w:color w:val="FF0000"/>
+              </w:rPr>
+              <w:t xml:space="preserve">      </w:t>
+            </w:r>
+          </w:p>
+        </w:tc>
+      </w:tr>
+      <w:tr>
+        <w:trPr>
+          <w:trHeight w:val="313"/>
+        </w:trPr>
+        <w:tc>
+          <w:tcPr>
+            <w:tcW w:w="2184" w:type="dxa"/>
+          </w:tcPr>
+          <w:p>
+            <w:pPr>
+              <w:tabs>
+                <w:tab w:val="left" w:pos="4303"/>
+                <w:tab w:val="left" w:pos="4577"/>
+              </w:tabs>
+            </w:pPr>
+            <w:r>
+              <w:t xml:space="preserve"> String phaseName                              </w:t>
+            </w:r>
+          </w:p>
+        </w:tc>
+      </w:tr>
+      <w:tr>
+        <w:trPr>
+          <w:trHeight w:val="293"/>
+        </w:trPr>
+        <w:tc>
+          <w:tcPr>
+            <w:tcW w:w="2184" w:type="dxa"/>
+          </w:tcPr>
+          <w:p>
+            <w:pPr>
+              <w:tabs>
+                <w:tab w:val="left" w:pos="4303"/>
+                <w:tab w:val="left" w:pos="4577"/>
+              </w:tabs>
+              <w:ind w:right="43"/>
+            </w:pPr>
+            <w:r>
+              <w:t xml:space="preserve"> </w:t>
+            </w:r>
+          </w:p>
+        </w:tc>
+      </w:tr>
+      <w:tr>
+        <w:trPr>
+          <w:trHeight w:val="313"/>
+        </w:trPr>
+        <w:tc>
+          <w:tcPr>
+            <w:tcW w:w="2184" w:type="dxa"/>
+          </w:tcPr>
+          <w:p>
+            <w:pPr>
+              <w:tabs>
+                <w:tab w:val="left" w:pos="4303"/>
+                <w:tab w:val="left" w:pos="4577"/>
+              </w:tabs>
+            </w:pPr>
+          </w:p>
+        </w:tc>
+      </w:tr>
+      <w:tr>
+        <w:trPr>
+          <w:trHeight w:val="293"/>
+        </w:trPr>
+        <w:tc>
+          <w:tcPr>
+            <w:tcW w:w="2184" w:type="dxa"/>
+          </w:tcPr>
+          <w:p>
+            <w:pPr>
+              <w:tabs>
+                <w:tab w:val="left" w:pos="4303"/>
+                <w:tab w:val="left" w:pos="4577"/>
+              </w:tabs>
+            </w:pPr>
+          </w:p>
+        </w:tc>
+      </w:tr>
+      <w:tr>
+        <w:trPr>
+          <w:trHeight w:val="313"/>
+        </w:trPr>
+        <w:tc>
+          <w:tcPr>
+            <w:tcW w:w="2184" w:type="dxa"/>
+          </w:tcPr>
+          <w:p>
+            <w:pPr>
+              <w:tabs>
+                <w:tab w:val="left" w:pos="4303"/>
+                <w:tab w:val="left" w:pos="4577"/>
+              </w:tabs>
+            </w:pPr>
+          </w:p>
+        </w:tc>
+      </w:tr>
+    </w:tbl>
     <w:p>
       <w:pPr>
         <w:tabs>
@@ -3409,21 +4078,16 @@
           <w:tab w:val="left" w:pos="4577"/>
         </w:tabs>
       </w:pPr>
-      <w:r>
-        <w:tab/>
-      </w:r>
-      <w:r>
-        <w:tab/>
-      </w:r>
     </w:p>
     <w:p>
       <w:pPr>
         <w:tabs>
+          <w:tab w:val="left" w:pos="4303"/>
           <w:tab w:val="left" w:pos="4577"/>
         </w:tabs>
       </w:pPr>
       <w:r>
-        <w:t xml:space="preserve">     </w:t>
+        <w:br w:type="textWrapping" w:clear="all"/>
       </w:r>
     </w:p>
     <w:p>
@@ -3436,11 +4100,7 @@
           <w:u w:val="single"/>
         </w:rPr>
       </w:pPr>
-      <w:bookmarkStart w:id="0" w:name="_GoBack"/>
-      <w:bookmarkEnd w:id="0"/>
-    </w:p>
-    <w:p>
-      <w:pPr>
+      <w:r>
         <w:rPr>
           <w:rFonts w:ascii="Times New Roman" w:hAnsi="Times New Roman" w:cs="Times New Roman"/>
           <w:b/>
@@ -3448,56 +4108,53 @@
           <w:szCs w:val="24"/>
           <w:u w:val="single"/>
         </w:rPr>
-      </w:pPr>
-    </w:p>
-    <w:p>
-      <w:pPr>
+        <w:t>MAP VALIDATION FUNCTION</w:t>
+      </w:r>
+    </w:p>
+    <w:p>
+      <w:pPr>
+        <w:jc w:val="center"/>
         <w:rPr>
           <w:rFonts w:ascii="Times New Roman" w:hAnsi="Times New Roman" w:cs="Times New Roman"/>
           <w:b/>
           <w:sz w:val="24"/>
           <w:szCs w:val="24"/>
-          <w:u w:val="single"/>
-        </w:rPr>
-      </w:pPr>
-      <w:r>
-        <w:rPr>
-          <w:rFonts w:ascii="Times New Roman" w:hAnsi="Times New Roman" w:cs="Times New Roman"/>
-          <w:b/>
-          <w:sz w:val="24"/>
-          <w:szCs w:val="24"/>
-          <w:u w:val="single"/>
-        </w:rPr>
-        <w:lastRenderedPageBreak/>
-        <w:t>MAP VALIDATION FUNCTION</w:t>
-      </w:r>
-    </w:p>
-    <w:p>
-      <w:pPr>
-        <w:jc w:val="center"/>
-        <w:rPr>
-          <w:rFonts w:ascii="Times New Roman" w:hAnsi="Times New Roman" w:cs="Times New Roman"/>
-          <w:b/>
-          <w:sz w:val="24"/>
-          <w:szCs w:val="24"/>
-        </w:rPr>
-      </w:pPr>
-    </w:p>
-    <w:p>
-      <w:pPr>
-        <w:rPr>
-          <w:rFonts w:ascii="Times New Roman" w:hAnsi="Times New Roman" w:cs="Times New Roman"/>
-          <w:sz w:val="24"/>
-          <w:szCs w:val="24"/>
-        </w:rPr>
-      </w:pPr>
-      <w:r>
-        <w:rPr>
-          <w:rFonts w:ascii="Times New Roman" w:hAnsi="Times New Roman" w:cs="Times New Roman"/>
-          <w:sz w:val="24"/>
-          <w:szCs w:val="24"/>
-        </w:rPr>
-        <w:t>Function Name: validateMap(File file)</w:t>
+        </w:rPr>
+      </w:pPr>
+    </w:p>
+    <w:p>
+      <w:pPr>
+        <w:rPr>
+          <w:rFonts w:ascii="Times New Roman" w:hAnsi="Times New Roman" w:cs="Times New Roman"/>
+          <w:sz w:val="24"/>
+          <w:szCs w:val="24"/>
+        </w:rPr>
+      </w:pPr>
+      <w:r>
+        <w:rPr>
+          <w:rFonts w:ascii="Times New Roman" w:hAnsi="Times New Roman" w:cs="Times New Roman"/>
+          <w:sz w:val="24"/>
+          <w:szCs w:val="24"/>
+        </w:rPr>
+        <w:t xml:space="preserve">Function Name: </w:t>
+      </w:r>
+      <w:proofErr w:type="gramStart"/>
+      <w:r>
+        <w:rPr>
+          <w:rFonts w:ascii="Times New Roman" w:hAnsi="Times New Roman" w:cs="Times New Roman"/>
+          <w:sz w:val="24"/>
+          <w:szCs w:val="24"/>
+        </w:rPr>
+        <w:t>validateMap(</w:t>
+      </w:r>
+      <w:proofErr w:type="gramEnd"/>
+      <w:r>
+        <w:rPr>
+          <w:rFonts w:ascii="Times New Roman" w:hAnsi="Times New Roman" w:cs="Times New Roman"/>
+          <w:sz w:val="24"/>
+          <w:szCs w:val="24"/>
+        </w:rPr>
+        <w:t>File file)</w:t>
       </w:r>
     </w:p>
     <w:p>
@@ -3533,13 +4190,23 @@
         </w:rPr>
         <w:sym w:font="Wingdings" w:char="F0E0"/>
       </w:r>
-      <w:r>
-        <w:rPr>
-          <w:rFonts w:ascii="Times New Roman" w:hAnsi="Times New Roman" w:cs="Times New Roman"/>
-          <w:sz w:val="24"/>
-          <w:szCs w:val="24"/>
-        </w:rPr>
-        <w:t>validateSyntax(file) – Validate the tags and structure of file</w:t>
+      <w:proofErr w:type="gramStart"/>
+      <w:r>
+        <w:rPr>
+          <w:rFonts w:ascii="Times New Roman" w:hAnsi="Times New Roman" w:cs="Times New Roman"/>
+          <w:sz w:val="24"/>
+          <w:szCs w:val="24"/>
+        </w:rPr>
+        <w:t>validateSyntax(</w:t>
+      </w:r>
+      <w:proofErr w:type="gramEnd"/>
+      <w:r>
+        <w:rPr>
+          <w:rFonts w:ascii="Times New Roman" w:hAnsi="Times New Roman" w:cs="Times New Roman"/>
+          <w:sz w:val="24"/>
+          <w:szCs w:val="24"/>
+        </w:rPr>
+        <w:t>file) – Validate the tags and structure of file</w:t>
       </w:r>
     </w:p>
     <w:p>
@@ -3558,13 +4225,23 @@
         </w:rPr>
         <w:sym w:font="Wingdings" w:char="F0E0"/>
       </w:r>
-      <w:r>
-        <w:rPr>
-          <w:rFonts w:ascii="Times New Roman" w:hAnsi="Times New Roman" w:cs="Times New Roman"/>
-          <w:sz w:val="24"/>
-          <w:szCs w:val="24"/>
-        </w:rPr>
-        <w:t>processFile(file) – Scan each line from the file</w:t>
+      <w:proofErr w:type="gramStart"/>
+      <w:r>
+        <w:rPr>
+          <w:rFonts w:ascii="Times New Roman" w:hAnsi="Times New Roman" w:cs="Times New Roman"/>
+          <w:sz w:val="24"/>
+          <w:szCs w:val="24"/>
+        </w:rPr>
+        <w:t>processFile(</w:t>
+      </w:r>
+      <w:proofErr w:type="gramEnd"/>
+      <w:r>
+        <w:rPr>
+          <w:rFonts w:ascii="Times New Roman" w:hAnsi="Times New Roman" w:cs="Times New Roman"/>
+          <w:sz w:val="24"/>
+          <w:szCs w:val="24"/>
+        </w:rPr>
+        <w:t>file) – Scan each line from the file</w:t>
       </w:r>
     </w:p>
     <w:p>
@@ -3583,13 +4260,23 @@
         </w:rPr>
         <w:sym w:font="Wingdings" w:char="F0E0"/>
       </w:r>
-      <w:r>
-        <w:rPr>
-          <w:rFonts w:ascii="Times New Roman" w:hAnsi="Times New Roman" w:cs="Times New Roman"/>
-          <w:sz w:val="24"/>
-          <w:szCs w:val="24"/>
-        </w:rPr>
-        <w:t>validateDuplicacy(fileContent) – Check for territory, c</w:t>
+      <w:proofErr w:type="gramStart"/>
+      <w:r>
+        <w:rPr>
+          <w:rFonts w:ascii="Times New Roman" w:hAnsi="Times New Roman" w:cs="Times New Roman"/>
+          <w:sz w:val="24"/>
+          <w:szCs w:val="24"/>
+        </w:rPr>
+        <w:t>validateDuplicacy(</w:t>
+      </w:r>
+      <w:proofErr w:type="gramEnd"/>
+      <w:r>
+        <w:rPr>
+          <w:rFonts w:ascii="Times New Roman" w:hAnsi="Times New Roman" w:cs="Times New Roman"/>
+          <w:sz w:val="24"/>
+          <w:szCs w:val="24"/>
+        </w:rPr>
+        <w:t>fileContent) – Check for territory, c</w:t>
       </w:r>
       <w:r>
         <w:rPr>
@@ -3616,13 +4303,23 @@
         </w:rPr>
         <w:sym w:font="Wingdings" w:char="F0E0"/>
       </w:r>
-      <w:r>
-        <w:rPr>
-          <w:rFonts w:ascii="Times New Roman" w:hAnsi="Times New Roman" w:cs="Times New Roman"/>
-          <w:sz w:val="24"/>
-          <w:szCs w:val="24"/>
-        </w:rPr>
-        <w:t>processContinents(fileContent) – Creates ArrayList of Continents</w:t>
+      <w:proofErr w:type="gramStart"/>
+      <w:r>
+        <w:rPr>
+          <w:rFonts w:ascii="Times New Roman" w:hAnsi="Times New Roman" w:cs="Times New Roman"/>
+          <w:sz w:val="24"/>
+          <w:szCs w:val="24"/>
+        </w:rPr>
+        <w:t>processContinents(</w:t>
+      </w:r>
+      <w:proofErr w:type="gramEnd"/>
+      <w:r>
+        <w:rPr>
+          <w:rFonts w:ascii="Times New Roman" w:hAnsi="Times New Roman" w:cs="Times New Roman"/>
+          <w:sz w:val="24"/>
+          <w:szCs w:val="24"/>
+        </w:rPr>
+        <w:t>fileContent) – Creates ArrayList of Continents</w:t>
       </w:r>
     </w:p>
     <w:p>
@@ -3641,13 +4338,23 @@
         </w:rPr>
         <w:sym w:font="Wingdings" w:char="F0E0"/>
       </w:r>
-      <w:r>
-        <w:rPr>
-          <w:rFonts w:ascii="Times New Roman" w:hAnsi="Times New Roman" w:cs="Times New Roman"/>
-          <w:sz w:val="24"/>
-          <w:szCs w:val="24"/>
-        </w:rPr>
-        <w:t>processTerritories(fileContent) – Creates ArrayList of Territories</w:t>
+      <w:proofErr w:type="gramStart"/>
+      <w:r>
+        <w:rPr>
+          <w:rFonts w:ascii="Times New Roman" w:hAnsi="Times New Roman" w:cs="Times New Roman"/>
+          <w:sz w:val="24"/>
+          <w:szCs w:val="24"/>
+        </w:rPr>
+        <w:t>processTerritories(</w:t>
+      </w:r>
+      <w:proofErr w:type="gramEnd"/>
+      <w:r>
+        <w:rPr>
+          <w:rFonts w:ascii="Times New Roman" w:hAnsi="Times New Roman" w:cs="Times New Roman"/>
+          <w:sz w:val="24"/>
+          <w:szCs w:val="24"/>
+        </w:rPr>
+        <w:t>fileContent) – Creates ArrayList of Territories</w:t>
       </w:r>
     </w:p>
     <w:p>
@@ -3666,21 +4373,23 @@
         </w:rPr>
         <w:sym w:font="Wingdings" w:char="F0E0"/>
       </w:r>
-      <w:r>
-        <w:rPr>
-          <w:rFonts w:ascii="Times New Roman" w:hAnsi="Times New Roman" w:cs="Times New Roman"/>
-          <w:sz w:val="24"/>
-          <w:szCs w:val="24"/>
-        </w:rPr>
-        <w:t xml:space="preserve">processAdjancancy(fileContent) – </w:t>
-      </w:r>
-      <w:r>
-        <w:rPr>
-          <w:rFonts w:ascii="Times New Roman" w:hAnsi="Times New Roman" w:cs="Times New Roman"/>
-          <w:sz w:val="24"/>
-          <w:szCs w:val="24"/>
-        </w:rPr>
-        <w:t>Creates ArrayList of Adjacent territories</w:t>
+      <w:proofErr w:type="gramStart"/>
+      <w:r>
+        <w:rPr>
+          <w:rFonts w:ascii="Times New Roman" w:hAnsi="Times New Roman" w:cs="Times New Roman"/>
+          <w:sz w:val="24"/>
+          <w:szCs w:val="24"/>
+        </w:rPr>
+        <w:t>processAdjancancy(</w:t>
+      </w:r>
+      <w:proofErr w:type="gramEnd"/>
+      <w:r>
+        <w:rPr>
+          <w:rFonts w:ascii="Times New Roman" w:hAnsi="Times New Roman" w:cs="Times New Roman"/>
+          <w:sz w:val="24"/>
+          <w:szCs w:val="24"/>
+        </w:rPr>
+        <w:t>fileContent) – Creates ArrayList of Adjacent territories</w:t>
       </w:r>
     </w:p>
     <w:p>
@@ -3707,13 +4416,23 @@
         </w:rPr>
         <w:sym w:font="Wingdings" w:char="F0E0"/>
       </w:r>
-      <w:r>
-        <w:rPr>
-          <w:rFonts w:ascii="Times New Roman" w:hAnsi="Times New Roman" w:cs="Times New Roman"/>
-          <w:sz w:val="24"/>
-          <w:szCs w:val="24"/>
-        </w:rPr>
-        <w:t>addAdjacentTerritories(Territories) – Adds Adjacent territories to each</w:t>
+      <w:proofErr w:type="gramStart"/>
+      <w:r>
+        <w:rPr>
+          <w:rFonts w:ascii="Times New Roman" w:hAnsi="Times New Roman" w:cs="Times New Roman"/>
+          <w:sz w:val="24"/>
+          <w:szCs w:val="24"/>
+        </w:rPr>
+        <w:t>addAdjacentTerritories(</w:t>
+      </w:r>
+      <w:proofErr w:type="gramEnd"/>
+      <w:r>
+        <w:rPr>
+          <w:rFonts w:ascii="Times New Roman" w:hAnsi="Times New Roman" w:cs="Times New Roman"/>
+          <w:sz w:val="24"/>
+          <w:szCs w:val="24"/>
+        </w:rPr>
+        <w:t>Territories) – Adds Adjacent territories to each</w:t>
       </w:r>
     </w:p>
     <w:p>
@@ -3740,13 +4459,23 @@
         </w:rPr>
         <w:sym w:font="Wingdings" w:char="F0E0"/>
       </w:r>
-      <w:r>
-        <w:rPr>
-          <w:rFonts w:ascii="Times New Roman" w:hAnsi="Times New Roman" w:cs="Times New Roman"/>
-          <w:sz w:val="24"/>
-          <w:szCs w:val="24"/>
-        </w:rPr>
-        <w:t>territoriesToContinents – Add Each territories to the corresponding continents</w:t>
+      <w:proofErr w:type="gramStart"/>
+      <w:r>
+        <w:rPr>
+          <w:rFonts w:ascii="Times New Roman" w:hAnsi="Times New Roman" w:cs="Times New Roman"/>
+          <w:sz w:val="24"/>
+          <w:szCs w:val="24"/>
+        </w:rPr>
+        <w:t>territoriesToContinents</w:t>
+      </w:r>
+      <w:proofErr w:type="gramEnd"/>
+      <w:r>
+        <w:rPr>
+          <w:rFonts w:ascii="Times New Roman" w:hAnsi="Times New Roman" w:cs="Times New Roman"/>
+          <w:sz w:val="24"/>
+          <w:szCs w:val="24"/>
+        </w:rPr>
+        <w:t xml:space="preserve"> – Add Each territories to the corresponding continents</w:t>
       </w:r>
     </w:p>
     <w:p>
@@ -3773,21 +4502,23 @@
         </w:rPr>
         <w:sym w:font="Wingdings" w:char="F0E0"/>
       </w:r>
-      <w:r>
-        <w:rPr>
-          <w:rFonts w:ascii="Times New Roman" w:hAnsi="Times New Roman" w:cs="Times New Roman"/>
-          <w:sz w:val="24"/>
-          <w:szCs w:val="24"/>
-        </w:rPr>
-        <w:t>validateConectedMap</w:t>
-      </w:r>
-      <w:r>
-        <w:rPr>
-          <w:rFonts w:ascii="Times New Roman" w:hAnsi="Times New Roman" w:cs="Times New Roman"/>
-          <w:sz w:val="24"/>
-          <w:szCs w:val="24"/>
-        </w:rPr>
-        <w:t xml:space="preserve">(territoriesArray) – Validate the connection between </w:t>
+      <w:proofErr w:type="gramStart"/>
+      <w:r>
+        <w:rPr>
+          <w:rFonts w:ascii="Times New Roman" w:hAnsi="Times New Roman" w:cs="Times New Roman"/>
+          <w:sz w:val="24"/>
+          <w:szCs w:val="24"/>
+        </w:rPr>
+        <w:t>validateConectedMap(</w:t>
+      </w:r>
+      <w:proofErr w:type="gramEnd"/>
+      <w:r>
+        <w:rPr>
+          <w:rFonts w:ascii="Times New Roman" w:hAnsi="Times New Roman" w:cs="Times New Roman"/>
+          <w:sz w:val="24"/>
+          <w:szCs w:val="24"/>
+        </w:rPr>
+        <w:t xml:space="preserve">territoriesArray) – Validate the connection between </w:t>
       </w:r>
       <w:r>
         <w:rPr>
@@ -3913,37 +4644,7 @@
           <w:szCs w:val="24"/>
           <w:shd w:val="clear" w:color="auto" w:fill="FFFFFF"/>
         </w:rPr>
-        <w:t> </w:t>
-      </w:r>
-      <w:r>
-        <w:rPr>
-          <w:rFonts w:ascii="Times New Roman" w:hAnsi="Times New Roman" w:cs="Times New Roman"/>
-          <w:color w:val="000000" w:themeColor="text1"/>
-          <w:sz w:val="24"/>
-          <w:szCs w:val="24"/>
-          <w:shd w:val="clear" w:color="auto" w:fill="FFFFFF"/>
-        </w:rPr>
-        <w:t xml:space="preserve">is an open source distributed revision control system which </w:t>
-      </w:r>
-      <w:r>
-        <w:rPr>
-          <w:rFonts w:ascii="Times New Roman" w:hAnsi="Times New Roman" w:cs="Times New Roman"/>
-          <w:color w:val="000000" w:themeColor="text1"/>
-          <w:sz w:val="24"/>
-          <w:szCs w:val="24"/>
-          <w:shd w:val="clear" w:color="auto" w:fill="FFFFFF"/>
-        </w:rPr>
-        <w:t>brings together the world's largest community of developers to discover, share, and build better software</w:t>
-      </w:r>
-      <w:r>
-        <w:rPr>
-          <w:rFonts w:ascii="Times New Roman" w:hAnsi="Times New Roman" w:cs="Times New Roman"/>
-          <w:color w:val="000000" w:themeColor="text1"/>
-          <w:sz w:val="24"/>
-          <w:szCs w:val="24"/>
-          <w:shd w:val="clear" w:color="auto" w:fill="FFFFFF"/>
-        </w:rPr>
-        <w:t>.</w:t>
+        <w:t> is an open source distributed revision control system which brings together the world's largest community of developers to discover, share, and build better software.</w:t>
       </w:r>
     </w:p>
     <w:p>
@@ -4039,47 +4740,7 @@
           <w:color w:val="222222"/>
           <w:shd w:val="clear" w:color="auto" w:fill="FFFFFF"/>
         </w:rPr>
-        <w:t xml:space="preserve"> provide</w:t>
-      </w:r>
-      <w:r>
-        <w:rPr>
-          <w:bCs/>
-          <w:color w:val="222222"/>
-          <w:shd w:val="clear" w:color="auto" w:fill="FFFFFF"/>
-        </w:rPr>
-        <w:t>s a</w:t>
-      </w:r>
-      <w:r>
-        <w:rPr>
-          <w:bCs/>
-          <w:color w:val="222222"/>
-          <w:shd w:val="clear" w:color="auto" w:fill="FFFFFF"/>
-        </w:rPr>
-        <w:t xml:space="preserve"> platform to developers, users and businesses to develop their products quickly and efficiently.</w:t>
-      </w:r>
-      <w:r>
-        <w:rPr>
-          <w:bCs/>
-          <w:color w:val="222222"/>
-          <w:shd w:val="clear" w:color="auto" w:fill="FFFFFF"/>
-        </w:rPr>
-        <w:t xml:space="preserve"> Eclipse provide</w:t>
-      </w:r>
-      <w:r>
-        <w:rPr>
-          <w:bCs/>
-          <w:color w:val="222222"/>
-          <w:shd w:val="clear" w:color="auto" w:fill="FFFFFF"/>
-        </w:rPr>
-        <w:t>s a</w:t>
-      </w:r>
-      <w:r>
-        <w:rPr>
-          <w:bCs/>
-          <w:color w:val="222222"/>
-          <w:shd w:val="clear" w:color="auto" w:fill="FFFFFF"/>
-        </w:rPr>
-        <w:t xml:space="preserve"> platform for several languages such as Java, C/C++, Javascript and many more</w:t>
+        <w:t xml:space="preserve"> provides a platform to developers, users and businesses to develop their products quickly and efficiently. Eclipse provides a platform for several languages such as Java, C/C++, Javascript and many more</w:t>
       </w:r>
       <w:r>
         <w:rPr>
@@ -4148,40 +4809,15 @@
           <w:sz w:val="24"/>
           <w:szCs w:val="24"/>
         </w:rPr>
-        <w:t xml:space="preserve">In Java, </w:t>
-      </w:r>
-      <w:r>
-        <w:rPr>
-          <w:rFonts w:ascii="Times New Roman" w:hAnsi="Times New Roman" w:cs="Times New Roman"/>
-          <w:sz w:val="24"/>
-          <w:szCs w:val="24"/>
-        </w:rPr>
-        <w:t xml:space="preserve">the </w:t>
-      </w:r>
-      <w:r>
-        <w:rPr>
-          <w:rFonts w:ascii="Times New Roman" w:hAnsi="Times New Roman" w:cs="Times New Roman"/>
-          <w:sz w:val="24"/>
-          <w:szCs w:val="24"/>
-        </w:rPr>
-        <w:t>standard unit testing framework is known as Junit. Junit helps to build a test suite, that will help to measure the progress of our project and spot the side effect so one can easily focus on</w:t>
-      </w:r>
-      <w:r>
-        <w:rPr>
-          <w:rFonts w:ascii="Times New Roman" w:hAnsi="Times New Roman" w:cs="Times New Roman"/>
-          <w:sz w:val="24"/>
-          <w:szCs w:val="24"/>
-        </w:rPr>
-        <w:t xml:space="preserve"> the</w:t>
-      </w:r>
-      <w:r>
-        <w:rPr>
-          <w:rFonts w:ascii="Times New Roman" w:hAnsi="Times New Roman" w:cs="Times New Roman"/>
-          <w:sz w:val="24"/>
-          <w:szCs w:val="24"/>
-        </w:rPr>
-        <w:t xml:space="preserve"> development process.</w:t>
-      </w:r>
+        <w:t>In Java, the standard unit testing framework is known as Junit. Junit helps to build a test suite, that will help to measure the progress of our project and spot the side effect so one can easily focus on the development process.</w:t>
+      </w:r>
+    </w:p>
+    <w:p>
+      <w:pPr>
+        <w:rPr>
+          <w:szCs w:val="24"/>
+        </w:rPr>
+      </w:pPr>
     </w:p>
     <w:sectPr>
       <w:pgSz w:w="11906" w:h="16838"/>
@@ -5896,7 +6532,7 @@
   <a:extraClrSchemeLst/>
   <a:extLst>
     <a:ext uri="{05A4C25C-085E-4340-85A3-A5531E510DB2}">
-      <thm15:themeFamily xmlns:thm15="http://schemas.microsoft.com/office/thememl/2012/main" xmlns="" name="Office Theme" id="{62F939B6-93AF-4DB8-9C6B-D6C7DFDC589F}" vid="{4A3C46E8-61CC-4603-A589-7422A47A8E4A}"/>
+      <thm15:themeFamily xmlns="" xmlns:thm15="http://schemas.microsoft.com/office/thememl/2012/main" name="Office Theme" id="{62F939B6-93AF-4DB8-9C6B-D6C7DFDC589F}" vid="{4A3C46E8-61CC-4603-A589-7422A47A8E4A}"/>
     </a:ext>
   </a:extLst>
 </a:theme>

</xml_diff>